<commit_message>
Update Estandares de programacion Autorect.docx
</commit_message>
<xml_diff>
--- a/Estandares de programacion Autorect.docx
+++ b/Estandares de programacion Autorect.docx
@@ -1,10 +1,10 @@
 
 <file path=word/document.xml><?xml version="1.0" encoding="utf-8"?>
-<w:document xmlns:wpc="http://schemas.microsoft.com/office/word/2010/wordprocessingCanvas" xmlns:cx="http://schemas.microsoft.com/office/drawing/2014/chartex" xmlns:cx1="http://schemas.microsoft.com/office/drawing/2015/9/8/chartex" xmlns:cx2="http://schemas.microsoft.com/office/drawing/2015/10/21/chartex" xmlns:cx3="http://schemas.microsoft.com/office/drawing/2016/5/9/chartex" xmlns:cx4="http://schemas.microsoft.com/office/drawing/2016/5/10/chartex" xmlns:cx5="http://schemas.microsoft.com/office/drawing/2016/5/11/chartex" xmlns:cx6="http://schemas.microsoft.com/office/drawing/2016/5/12/chartex" xmlns:cx7="http://schemas.microsoft.com/office/drawing/2016/5/13/chartex" xmlns:cx8="http://schemas.microsoft.com/office/drawing/2016/5/14/chartex" xmlns:mc="http://schemas.openxmlformats.org/markup-compatibility/2006" xmlns:aink="http://schemas.microsoft.com/office/drawing/2016/ink" xmlns:am3d="http://schemas.microsoft.com/office/drawing/2017/model3d" xmlns:o="urn:schemas-microsoft-com:office:office" xmlns:r="http://schemas.openxmlformats.org/officeDocument/2006/relationships" xmlns:m="http://schemas.openxmlformats.org/officeDocument/2006/math" xmlns:v="urn:schemas-microsoft-com:vml" xmlns:wp14="http://schemas.microsoft.com/office/word/2010/wordprocessingDrawing" xmlns:wp="http://schemas.openxmlformats.org/drawingml/2006/wordprocessingDrawing" xmlns:w10="urn:schemas-microsoft-com:office:word" xmlns:w="http://schemas.openxmlformats.org/wordprocessingml/2006/main" xmlns:w14="http://schemas.microsoft.com/office/word/2010/wordml" xmlns:w15="http://schemas.microsoft.com/office/word/2012/wordml" xmlns:w16cid="http://schemas.microsoft.com/office/word/2016/wordml/cid" xmlns:w16se="http://schemas.microsoft.com/office/word/2015/wordml/symex" xmlns:wpg="http://schemas.microsoft.com/office/word/2010/wordprocessingGroup" xmlns:wpi="http://schemas.microsoft.com/office/word/2010/wordprocessingInk" xmlns:wne="http://schemas.microsoft.com/office/word/2006/wordml" xmlns:wps="http://schemas.microsoft.com/office/word/2010/wordprocessingShape" mc:Ignorable="w14 w15 w16se w16cid wp14">
+<w:document xmlns:wpc="http://schemas.microsoft.com/office/word/2010/wordprocessingCanvas" xmlns:cx="http://schemas.microsoft.com/office/drawing/2014/chartex" xmlns:cx1="http://schemas.microsoft.com/office/drawing/2015/9/8/chartex" xmlns:cx2="http://schemas.microsoft.com/office/drawing/2015/10/21/chartex" xmlns:cx3="http://schemas.microsoft.com/office/drawing/2016/5/9/chartex" xmlns:cx4="http://schemas.microsoft.com/office/drawing/2016/5/10/chartex" xmlns:cx5="http://schemas.microsoft.com/office/drawing/2016/5/11/chartex" xmlns:cx6="http://schemas.microsoft.com/office/drawing/2016/5/12/chartex" xmlns:cx7="http://schemas.microsoft.com/office/drawing/2016/5/13/chartex" xmlns:cx8="http://schemas.microsoft.com/office/drawing/2016/5/14/chartex" xmlns:mc="http://schemas.openxmlformats.org/markup-compatibility/2006" xmlns:aink="http://schemas.microsoft.com/office/drawing/2016/ink" xmlns:am3d="http://schemas.microsoft.com/office/drawing/2017/model3d" xmlns:o="urn:schemas-microsoft-com:office:office" xmlns:oel="http://schemas.microsoft.com/office/2019/extlst" xmlns:r="http://schemas.openxmlformats.org/officeDocument/2006/relationships" xmlns:m="http://schemas.openxmlformats.org/officeDocument/2006/math" xmlns:v="urn:schemas-microsoft-com:vml" xmlns:wp14="http://schemas.microsoft.com/office/word/2010/wordprocessingDrawing" xmlns:wp="http://schemas.openxmlformats.org/drawingml/2006/wordprocessingDrawing" xmlns:w10="urn:schemas-microsoft-com:office:word" xmlns:w="http://schemas.openxmlformats.org/wordprocessingml/2006/main" xmlns:w14="http://schemas.microsoft.com/office/word/2010/wordml" xmlns:w15="http://schemas.microsoft.com/office/word/2012/wordml" xmlns:w16cex="http://schemas.microsoft.com/office/word/2018/wordml/cex" xmlns:w16cid="http://schemas.microsoft.com/office/word/2016/wordml/cid" xmlns:w16="http://schemas.microsoft.com/office/word/2018/wordml" xmlns:w16du="http://schemas.microsoft.com/office/word/2023/wordml/word16du" xmlns:w16sdtdh="http://schemas.microsoft.com/office/word/2020/wordml/sdtdatahash" xmlns:w16se="http://schemas.microsoft.com/office/word/2015/wordml/symex" xmlns:wpg="http://schemas.microsoft.com/office/word/2010/wordprocessingGroup" xmlns:wpi="http://schemas.microsoft.com/office/word/2010/wordprocessingInk" xmlns:wne="http://schemas.microsoft.com/office/word/2006/wordml" xmlns:wps="http://schemas.microsoft.com/office/word/2010/wordprocessingShape" mc:Ignorable="w14 w15 w16se w16cid w16 w16cex w16sdtdh wp14">
   <w:body>
     <w:tbl>
       <w:tblPr>
-        <w:tblStyle w:val="Tablaconcuadrcula"/>
+        <w:tblStyle w:val="TableGrid"/>
         <w:tblpPr w:leftFromText="141" w:rightFromText="141" w:vertAnchor="text" w:horzAnchor="margin" w:tblpXSpec="center" w:tblpY="580"/>
         <w:tblW w:w="14138" w:type="dxa"/>
         <w:tblLook w:val="04A0" w:firstRow="1" w:lastRow="0" w:firstColumn="1" w:lastColumn="0" w:noHBand="0" w:noVBand="1"/>
@@ -29,12 +29,14 @@
                 <w:lang w:val="es-MX"/>
               </w:rPr>
             </w:pPr>
+            <w:proofErr w:type="gramStart"/>
             <w:r>
               <w:rPr>
                 <w:lang w:val="es-MX"/>
               </w:rPr>
               <w:t>Elemento a estandarizar</w:t>
             </w:r>
+            <w:proofErr w:type="gramEnd"/>
           </w:p>
         </w:tc>
         <w:tc>
@@ -288,12 +290,19 @@
               <w:rPr>
                 <w:lang w:val="en-US"/>
               </w:rPr>
-              <w:t>&lt;?php</w:t>
-            </w:r>
-          </w:p>
-          <w:p>
-            <w:pPr>
-              <w:jc w:val="center"/>
+              <w:t>&lt;?</w:t>
+            </w:r>
+            <w:proofErr w:type="spellStart"/>
+            <w:r>
+              <w:rPr>
+                <w:lang w:val="en-US"/>
+              </w:rPr>
+              <w:t>php</w:t>
+            </w:r>
+            <w:proofErr w:type="spellEnd"/>
+          </w:p>
+          <w:p>
+            <w:pPr>
               <w:rPr>
                 <w:lang w:val="en-US"/>
               </w:rPr>
@@ -377,21 +386,19 @@
               <w:rPr>
                 <w:lang w:val="es-MX"/>
               </w:rPr>
-              <w:t xml:space="preserve">En la línea siguiente </w:t>
-            </w:r>
-            <w:proofErr w:type="spellStart"/>
-            <w:r>
-              <w:rPr>
-                <w:lang w:val="es-MX"/>
-              </w:rPr>
-              <w:t>dejandouna</w:t>
-            </w:r>
-            <w:proofErr w:type="spellEnd"/>
-            <w:r>
-              <w:rPr>
-                <w:lang w:val="es-MX"/>
-              </w:rPr>
-              <w:t xml:space="preserve"> línea de espacio. Usando </w:t>
+              <w:t>En la línea siguiente dejando</w:t>
+            </w:r>
+            <w:r>
+              <w:rPr>
+                <w:lang w:val="es-MX"/>
+              </w:rPr>
+              <w:t xml:space="preserve"> </w:t>
+            </w:r>
+            <w:r>
+              <w:rPr>
+                <w:lang w:val="es-MX"/>
+              </w:rPr>
+              <w:t xml:space="preserve">una línea de espacio. Usando </w:t>
             </w:r>
             <w:proofErr w:type="spellStart"/>
             <w:r>
@@ -445,8 +452,16 @@
               <w:rPr>
                 <w:lang w:val="en-US"/>
               </w:rPr>
-              <w:t>&lt;?php</w:t>
-            </w:r>
+              <w:t>&lt;?</w:t>
+            </w:r>
+            <w:proofErr w:type="spellStart"/>
+            <w:r>
+              <w:rPr>
+                <w:lang w:val="en-US"/>
+              </w:rPr>
+              <w:t>php</w:t>
+            </w:r>
+            <w:proofErr w:type="spellEnd"/>
           </w:p>
           <w:p>
             <w:pPr>
@@ -1034,12 +1049,14 @@
               <w:t>id_empleado</w:t>
             </w:r>
             <w:proofErr w:type="spellEnd"/>
+            <w:proofErr w:type="gramStart"/>
             <w:r>
               <w:rPr>
                 <w:lang w:val="en-US"/>
               </w:rPr>
               <w:t>';</w:t>
             </w:r>
+            <w:proofErr w:type="gramEnd"/>
           </w:p>
           <w:p>
             <w:pPr>
@@ -1311,7 +1328,7 @@
     </w:p>
     <w:tbl>
       <w:tblPr>
-        <w:tblStyle w:val="Tablaconcuadrcula"/>
+        <w:tblStyle w:val="TableGrid"/>
         <w:tblpPr w:leftFromText="141" w:rightFromText="141" w:vertAnchor="text" w:horzAnchor="margin" w:tblpXSpec="center" w:tblpY="580"/>
         <w:tblW w:w="14138" w:type="dxa"/>
         <w:tblLook w:val="04A0" w:firstRow="1" w:lastRow="0" w:firstColumn="1" w:lastColumn="0" w:noHBand="0" w:noVBand="1"/>
@@ -1336,12 +1353,14 @@
                 <w:lang w:val="es-MX"/>
               </w:rPr>
             </w:pPr>
+            <w:proofErr w:type="gramStart"/>
             <w:r>
               <w:rPr>
                 <w:lang w:val="es-MX"/>
               </w:rPr>
               <w:t>Elemento a estandarizar</w:t>
             </w:r>
+            <w:proofErr w:type="gramEnd"/>
           </w:p>
         </w:tc>
         <w:tc>
@@ -1731,8 +1750,16 @@
               <w:rPr>
                 <w:lang w:val="en-US"/>
               </w:rPr>
-              <w:t xml:space="preserve"> = null;</w:t>
-            </w:r>
+              <w:t xml:space="preserve"> = </w:t>
+            </w:r>
+            <w:proofErr w:type="gramStart"/>
+            <w:r>
+              <w:rPr>
+                <w:lang w:val="en-US"/>
+              </w:rPr>
+              <w:t>null;</w:t>
+            </w:r>
+            <w:proofErr w:type="gramEnd"/>
           </w:p>
           <w:p>
             <w:pPr>
@@ -1758,8 +1785,16 @@
               <w:rPr>
                 <w:lang w:val="en-US"/>
               </w:rPr>
-              <w:t xml:space="preserve"> = null;</w:t>
-            </w:r>
+              <w:t xml:space="preserve"> = </w:t>
+            </w:r>
+            <w:proofErr w:type="gramStart"/>
+            <w:r>
+              <w:rPr>
+                <w:lang w:val="en-US"/>
+              </w:rPr>
+              <w:t>null;</w:t>
+            </w:r>
+            <w:proofErr w:type="gramEnd"/>
           </w:p>
           <w:p>
             <w:pPr>
@@ -1785,8 +1820,16 @@
               <w:rPr>
                 <w:lang w:val="en-US"/>
               </w:rPr>
-              <w:t xml:space="preserve"> = null;</w:t>
-            </w:r>
+              <w:t xml:space="preserve"> = </w:t>
+            </w:r>
+            <w:proofErr w:type="gramStart"/>
+            <w:r>
+              <w:rPr>
+                <w:lang w:val="en-US"/>
+              </w:rPr>
+              <w:t>null;</w:t>
+            </w:r>
+            <w:proofErr w:type="gramEnd"/>
           </w:p>
           <w:p>
             <w:pPr>
@@ -2232,7 +2275,14 @@
               <w:rPr>
                 <w:lang w:val="en-US"/>
               </w:rPr>
-              <w:t>employee_date</w:t>
+              <w:t>employee_</w:t>
+            </w:r>
+            <w:proofErr w:type="gramStart"/>
+            <w:r>
+              <w:rPr>
+                <w:lang w:val="en-US"/>
+              </w:rPr>
+              <w:t>date</w:t>
             </w:r>
             <w:proofErr w:type="spellEnd"/>
             <w:r>
@@ -2241,6 +2291,7 @@
               </w:rPr>
               <w:t>;</w:t>
             </w:r>
+            <w:proofErr w:type="gramEnd"/>
           </w:p>
           <w:p>
             <w:pPr>
@@ -2264,11 +2315,2874 @@
           <w:lang w:val="es-MX"/>
         </w:rPr>
       </w:pPr>
-      <w:bookmarkStart w:id="0" w:name="_GoBack"/>
-      <w:bookmarkEnd w:id="0"/>
+    </w:p>
+    <w:p>
+      <w:pPr>
+        <w:rPr>
+          <w:lang w:val="es-MX"/>
+        </w:rPr>
+      </w:pPr>
+    </w:p>
+    <w:p>
+      <w:pPr>
+        <w:rPr>
+          <w:lang w:val="es-MX"/>
+        </w:rPr>
+      </w:pPr>
+    </w:p>
+    <w:p>
+      <w:pPr>
+        <w:rPr>
+          <w:lang w:val="es-MX"/>
+        </w:rPr>
+      </w:pPr>
+    </w:p>
+    <w:p>
+      <w:pPr>
+        <w:rPr>
+          <w:lang w:val="es-MX"/>
+        </w:rPr>
+      </w:pPr>
+    </w:p>
+    <w:p>
+      <w:pPr>
+        <w:tabs>
+          <w:tab w:val="left" w:pos="2340"/>
+        </w:tabs>
+        <w:rPr>
+          <w:lang w:val="es-MX"/>
+        </w:rPr>
+      </w:pPr>
+      <w:r>
+        <w:rPr>
+          <w:lang w:val="es-MX"/>
+        </w:rPr>
+        <w:tab/>
+      </w:r>
+    </w:p>
+    <w:p>
+      <w:pPr>
+        <w:tabs>
+          <w:tab w:val="left" w:pos="2340"/>
+        </w:tabs>
+        <w:rPr>
+          <w:lang w:val="es-MX"/>
+        </w:rPr>
+      </w:pPr>
+    </w:p>
+    <w:p>
+      <w:pPr>
+        <w:rPr>
+          <w:rFonts w:ascii="Century Gothic" w:hAnsi="Century Gothic"/>
+          <w:sz w:val="24"/>
+          <w:szCs w:val="24"/>
+          <w:lang w:val="es-MX"/>
+        </w:rPr>
+      </w:pPr>
+      <w:r>
+        <w:rPr>
+          <w:rFonts w:ascii="Century Gothic" w:hAnsi="Century Gothic"/>
+          <w:sz w:val="24"/>
+          <w:szCs w:val="24"/>
+          <w:lang w:val="es-MX"/>
+        </w:rPr>
+        <w:lastRenderedPageBreak/>
+        <w:t xml:space="preserve">Archivos en </w:t>
+      </w:r>
+      <w:proofErr w:type="spellStart"/>
+      <w:r>
+        <w:rPr>
+          <w:rFonts w:ascii="Century Gothic" w:hAnsi="Century Gothic"/>
+          <w:sz w:val="24"/>
+          <w:szCs w:val="24"/>
+          <w:lang w:val="es-MX"/>
+        </w:rPr>
+        <w:t>bussiness</w:t>
+      </w:r>
+      <w:proofErr w:type="spellEnd"/>
+      <w:r>
+        <w:rPr>
+          <w:rFonts w:ascii="Century Gothic" w:hAnsi="Century Gothic"/>
+          <w:sz w:val="24"/>
+          <w:szCs w:val="24"/>
+          <w:lang w:val="es-MX"/>
+        </w:rPr>
+        <w:t>:</w:t>
+      </w:r>
+    </w:p>
+    <w:tbl>
+      <w:tblPr>
+        <w:tblStyle w:val="TableGrid"/>
+        <w:tblpPr w:leftFromText="141" w:rightFromText="141" w:vertAnchor="text" w:horzAnchor="margin" w:tblpXSpec="center" w:tblpY="580"/>
+        <w:tblW w:w="14138" w:type="dxa"/>
+        <w:tblLook w:val="04A0" w:firstRow="1" w:lastRow="0" w:firstColumn="1" w:lastColumn="0" w:noHBand="0" w:noVBand="1"/>
+      </w:tblPr>
+      <w:tblGrid>
+        <w:gridCol w:w="4370"/>
+        <w:gridCol w:w="4097"/>
+        <w:gridCol w:w="5671"/>
+      </w:tblGrid>
+      <w:tr>
+        <w:trPr>
+          <w:trHeight w:val="199"/>
+        </w:trPr>
+        <w:tc>
+          <w:tcPr>
+            <w:tcW w:w="4370" w:type="dxa"/>
+          </w:tcPr>
+          <w:p>
+            <w:pPr>
+              <w:jc w:val="center"/>
+              <w:rPr>
+                <w:lang w:val="es-MX"/>
+              </w:rPr>
+            </w:pPr>
+            <w:proofErr w:type="gramStart"/>
+            <w:r>
+              <w:rPr>
+                <w:lang w:val="es-MX"/>
+              </w:rPr>
+              <w:t>Elemento a estandarizar</w:t>
+            </w:r>
+            <w:proofErr w:type="gramEnd"/>
+          </w:p>
+        </w:tc>
+        <w:tc>
+          <w:tcPr>
+            <w:tcW w:w="4097" w:type="dxa"/>
+          </w:tcPr>
+          <w:p>
+            <w:pPr>
+              <w:jc w:val="center"/>
+              <w:rPr>
+                <w:lang w:val="es-MX"/>
+              </w:rPr>
+            </w:pPr>
+            <w:r>
+              <w:rPr>
+                <w:lang w:val="es-MX"/>
+              </w:rPr>
+              <w:t>Descripción de estándar</w:t>
+            </w:r>
+          </w:p>
+        </w:tc>
+        <w:tc>
+          <w:tcPr>
+            <w:tcW w:w="5671" w:type="dxa"/>
+          </w:tcPr>
+          <w:p>
+            <w:pPr>
+              <w:jc w:val="center"/>
+              <w:rPr>
+                <w:lang w:val="es-MX"/>
+              </w:rPr>
+            </w:pPr>
+            <w:r>
+              <w:rPr>
+                <w:lang w:val="es-MX"/>
+              </w:rPr>
+              <w:t>Ejemplo de uso</w:t>
+            </w:r>
+          </w:p>
+        </w:tc>
+      </w:tr>
+      <w:tr>
+        <w:trPr>
+          <w:trHeight w:val="199"/>
+        </w:trPr>
+        <w:tc>
+          <w:tcPr>
+            <w:tcW w:w="4370" w:type="dxa"/>
+          </w:tcPr>
+          <w:p>
+            <w:pPr>
+              <w:jc w:val="center"/>
+            </w:pPr>
+            <w:r>
+              <w:t xml:space="preserve">Objeto de clases externas / </w:t>
+            </w:r>
+            <w:proofErr w:type="spellStart"/>
+            <w:r>
+              <w:t>Ex</w:t>
+            </w:r>
+            <w:r>
+              <w:t>ternal</w:t>
+            </w:r>
+            <w:proofErr w:type="spellEnd"/>
+            <w:r>
+              <w:t xml:space="preserve"> </w:t>
+            </w:r>
+            <w:proofErr w:type="spellStart"/>
+            <w:r>
+              <w:t>class</w:t>
+            </w:r>
+            <w:proofErr w:type="spellEnd"/>
+            <w:r>
+              <w:t xml:space="preserve"> </w:t>
+            </w:r>
+            <w:proofErr w:type="spellStart"/>
+            <w:r>
+              <w:t>objects</w:t>
+            </w:r>
+            <w:proofErr w:type="spellEnd"/>
+          </w:p>
+        </w:tc>
+        <w:tc>
+          <w:tcPr>
+            <w:tcW w:w="4097" w:type="dxa"/>
+          </w:tcPr>
+          <w:p>
+            <w:pPr>
+              <w:jc w:val="center"/>
+              <w:rPr>
+                <w:lang w:val="es-MX"/>
+              </w:rPr>
+            </w:pPr>
+            <w:r>
+              <w:rPr>
+                <w:lang w:val="es-MX"/>
+              </w:rPr>
+              <w:t xml:space="preserve">Serán escritas como un objeto que hace referencia a la información que maneja seguido de un guion bajo y la palabra </w:t>
+            </w:r>
+            <w:proofErr w:type="spellStart"/>
+            <w:r>
+              <w:rPr>
+                <w:lang w:val="es-MX"/>
+              </w:rPr>
+              <w:t>model</w:t>
+            </w:r>
+            <w:proofErr w:type="spellEnd"/>
+            <w:r>
+              <w:rPr>
+                <w:lang w:val="es-MX"/>
+              </w:rPr>
+              <w:t>.</w:t>
+            </w:r>
+          </w:p>
+        </w:tc>
+        <w:tc>
+          <w:tcPr>
+            <w:tcW w:w="5671" w:type="dxa"/>
+          </w:tcPr>
+          <w:p>
+            <w:pPr>
+              <w:jc w:val="center"/>
+              <w:rPr>
+                <w:lang w:val="es-MX"/>
+              </w:rPr>
+            </w:pPr>
+            <w:r>
+              <w:rPr>
+                <w:lang w:val="es-MX"/>
+              </w:rPr>
+              <w:t>$</w:t>
+            </w:r>
+            <w:proofErr w:type="spellStart"/>
+            <w:r>
+              <w:rPr>
+                <w:lang w:val="es-MX"/>
+              </w:rPr>
+              <w:t>employee_model</w:t>
+            </w:r>
+            <w:proofErr w:type="spellEnd"/>
+            <w:r>
+              <w:rPr>
+                <w:lang w:val="es-MX"/>
+              </w:rPr>
+              <w:t xml:space="preserve"> = new </w:t>
+            </w:r>
+            <w:proofErr w:type="spellStart"/>
+            <w:r>
+              <w:rPr>
+                <w:lang w:val="es-MX"/>
+              </w:rPr>
+              <w:t>Employee</w:t>
+            </w:r>
+            <w:proofErr w:type="spellEnd"/>
+            <w:r>
+              <w:rPr>
+                <w:lang w:val="es-MX"/>
+              </w:rPr>
+              <w:t>;</w:t>
+            </w:r>
+          </w:p>
+        </w:tc>
+      </w:tr>
+      <w:tr>
+        <w:trPr>
+          <w:trHeight w:val="199"/>
+        </w:trPr>
+        <w:tc>
+          <w:tcPr>
+            <w:tcW w:w="4370" w:type="dxa"/>
+          </w:tcPr>
+          <w:p>
+            <w:pPr>
+              <w:jc w:val="center"/>
+              <w:rPr>
+                <w:u w:val="single"/>
+                <w:lang w:val="es-MX"/>
+              </w:rPr>
+            </w:pPr>
+            <w:r>
+              <w:rPr>
+                <w:lang w:val="es-MX"/>
+              </w:rPr>
+              <w:t xml:space="preserve">Casos en las acciones / Cases in </w:t>
+            </w:r>
+            <w:proofErr w:type="spellStart"/>
+            <w:r>
+              <w:rPr>
+                <w:lang w:val="es-MX"/>
+              </w:rPr>
+              <w:t>actions</w:t>
+            </w:r>
+            <w:proofErr w:type="spellEnd"/>
+          </w:p>
+        </w:tc>
+        <w:tc>
+          <w:tcPr>
+            <w:tcW w:w="4097" w:type="dxa"/>
+          </w:tcPr>
+          <w:p>
+            <w:pPr>
+              <w:jc w:val="center"/>
+              <w:rPr>
+                <w:lang w:val="es-MX"/>
+              </w:rPr>
+            </w:pPr>
+            <w:r>
+              <w:rPr>
+                <w:lang w:val="es-MX"/>
+              </w:rPr>
+              <w:t>El nombre de los casos será escrito con el mismo nombre que se le asigno en el método programado en el modelo.</w:t>
+            </w:r>
+          </w:p>
+        </w:tc>
+        <w:tc>
+          <w:tcPr>
+            <w:tcW w:w="5671" w:type="dxa"/>
+          </w:tcPr>
+          <w:p>
+            <w:pPr>
+              <w:spacing w:after="0" w:line="240" w:lineRule="auto"/>
+              <w:rPr>
+                <w:lang w:val="en-US"/>
+              </w:rPr>
+            </w:pPr>
+            <w:r>
+              <w:rPr>
+                <w:lang w:val="en-US"/>
+              </w:rPr>
+              <w:t>switch ($_GET['action']) {</w:t>
+            </w:r>
+          </w:p>
+          <w:p>
+            <w:pPr>
+              <w:spacing w:after="0" w:line="240" w:lineRule="auto"/>
+              <w:rPr>
+                <w:lang w:val="en-US"/>
+              </w:rPr>
+            </w:pPr>
+            <w:r>
+              <w:rPr>
+                <w:lang w:val="en-US"/>
+              </w:rPr>
+              <w:t xml:space="preserve">      case '</w:t>
+            </w:r>
+            <w:proofErr w:type="spellStart"/>
+            <w:r>
+              <w:rPr>
+                <w:lang w:val="en-US"/>
+              </w:rPr>
+              <w:t>readAll</w:t>
+            </w:r>
+            <w:proofErr w:type="spellEnd"/>
+            <w:r>
+              <w:rPr>
+                <w:lang w:val="en-US"/>
+              </w:rPr>
+              <w:t>':</w:t>
+            </w:r>
+          </w:p>
+          <w:p>
+            <w:pPr>
+              <w:spacing w:after="0" w:line="240" w:lineRule="auto"/>
+              <w:rPr>
+                <w:lang w:val="en-US"/>
+              </w:rPr>
+            </w:pPr>
+            <w:r>
+              <w:rPr>
+                <w:lang w:val="en-US"/>
+              </w:rPr>
+              <w:t xml:space="preserve">           if ($result['dataset'] = $</w:t>
+            </w:r>
+            <w:proofErr w:type="spellStart"/>
+            <w:r>
+              <w:rPr>
+                <w:lang w:val="en-US"/>
+              </w:rPr>
+              <w:t>employee_model</w:t>
+            </w:r>
+            <w:proofErr w:type="spellEnd"/>
+            <w:r>
+              <w:rPr>
+                <w:lang w:val="en-US"/>
+              </w:rPr>
+              <w:t>-&gt;</w:t>
+            </w:r>
+            <w:proofErr w:type="spellStart"/>
+            <w:proofErr w:type="gramStart"/>
+            <w:r>
+              <w:rPr>
+                <w:lang w:val="en-US"/>
+              </w:rPr>
+              <w:t>readAll</w:t>
+            </w:r>
+            <w:proofErr w:type="spellEnd"/>
+            <w:r>
+              <w:rPr>
+                <w:lang w:val="en-US"/>
+              </w:rPr>
+              <w:t>(</w:t>
+            </w:r>
+            <w:proofErr w:type="gramEnd"/>
+            <w:r>
+              <w:rPr>
+                <w:lang w:val="en-US"/>
+              </w:rPr>
+              <w:t>)) {</w:t>
+            </w:r>
+          </w:p>
+          <w:p>
+            <w:pPr>
+              <w:spacing w:after="0" w:line="240" w:lineRule="auto"/>
+              <w:rPr>
+                <w:lang w:val="en-US"/>
+              </w:rPr>
+            </w:pPr>
+            <w:r>
+              <w:rPr>
+                <w:lang w:val="en-US"/>
+              </w:rPr>
+              <w:t xml:space="preserve">                    $result['status'] = </w:t>
+            </w:r>
+            <w:proofErr w:type="gramStart"/>
+            <w:r>
+              <w:rPr>
+                <w:lang w:val="en-US"/>
+              </w:rPr>
+              <w:t>1;</w:t>
+            </w:r>
+            <w:proofErr w:type="gramEnd"/>
+          </w:p>
+          <w:p>
+            <w:pPr>
+              <w:spacing w:after="0" w:line="240" w:lineRule="auto"/>
+              <w:rPr>
+                <w:lang w:val="en-US"/>
+              </w:rPr>
+            </w:pPr>
+            <w:r>
+              <w:rPr>
+                <w:lang w:val="en-US"/>
+              </w:rPr>
+              <w:t xml:space="preserve">                    $result['message'] = 'Data was found</w:t>
+            </w:r>
+            <w:proofErr w:type="gramStart"/>
+            <w:r>
+              <w:rPr>
+                <w:lang w:val="en-US"/>
+              </w:rPr>
+              <w:t>';</w:t>
+            </w:r>
+            <w:proofErr w:type="gramEnd"/>
+          </w:p>
+          <w:p>
+            <w:pPr>
+              <w:spacing w:after="0" w:line="240" w:lineRule="auto"/>
+              <w:rPr>
+                <w:lang w:val="en-US"/>
+              </w:rPr>
+            </w:pPr>
+            <w:r>
+              <w:rPr>
+                <w:lang w:val="en-US"/>
+              </w:rPr>
+              <w:t xml:space="preserve">                } elseif (</w:t>
+            </w:r>
+            <w:proofErr w:type="gramStart"/>
+            <w:r>
+              <w:rPr>
+                <w:lang w:val="en-US"/>
+              </w:rPr>
+              <w:t>Database::</w:t>
+            </w:r>
+            <w:proofErr w:type="spellStart"/>
+            <w:proofErr w:type="gramEnd"/>
+            <w:r>
+              <w:rPr>
+                <w:lang w:val="en-US"/>
+              </w:rPr>
+              <w:t>getException</w:t>
+            </w:r>
+            <w:proofErr w:type="spellEnd"/>
+            <w:r>
+              <w:rPr>
+                <w:lang w:val="en-US"/>
+              </w:rPr>
+              <w:t>()) {</w:t>
+            </w:r>
+          </w:p>
+          <w:p>
+            <w:pPr>
+              <w:spacing w:after="0" w:line="240" w:lineRule="auto"/>
+              <w:rPr>
+                <w:lang w:val="en-US"/>
+              </w:rPr>
+            </w:pPr>
+            <w:r>
+              <w:rPr>
+                <w:lang w:val="en-US"/>
+              </w:rPr>
+              <w:t xml:space="preserve">                    $result['exception'] = </w:t>
+            </w:r>
+            <w:proofErr w:type="gramStart"/>
+            <w:r>
+              <w:rPr>
+                <w:lang w:val="en-US"/>
+              </w:rPr>
+              <w:t>Database::</w:t>
+            </w:r>
+            <w:proofErr w:type="spellStart"/>
+            <w:proofErr w:type="gramEnd"/>
+            <w:r>
+              <w:rPr>
+                <w:lang w:val="en-US"/>
+              </w:rPr>
+              <w:t>getException</w:t>
+            </w:r>
+            <w:proofErr w:type="spellEnd"/>
+            <w:r>
+              <w:rPr>
+                <w:lang w:val="en-US"/>
+              </w:rPr>
+              <w:t>();</w:t>
+            </w:r>
+          </w:p>
+          <w:p>
+            <w:pPr>
+              <w:spacing w:after="0" w:line="240" w:lineRule="auto"/>
+              <w:rPr>
+                <w:lang w:val="en-US"/>
+              </w:rPr>
+            </w:pPr>
+            <w:r>
+              <w:rPr>
+                <w:lang w:val="en-US"/>
+              </w:rPr>
+              <w:t xml:space="preserve">                } else {</w:t>
+            </w:r>
+          </w:p>
+          <w:p>
+            <w:pPr>
+              <w:spacing w:after="0" w:line="240" w:lineRule="auto"/>
+              <w:rPr>
+                <w:lang w:val="en-US"/>
+              </w:rPr>
+            </w:pPr>
+            <w:r>
+              <w:rPr>
+                <w:lang w:val="en-US"/>
+              </w:rPr>
+              <w:t xml:space="preserve">                    $result['exception'] = 'No data to show</w:t>
+            </w:r>
+            <w:proofErr w:type="gramStart"/>
+            <w:r>
+              <w:rPr>
+                <w:lang w:val="en-US"/>
+              </w:rPr>
+              <w:t>';</w:t>
+            </w:r>
+            <w:proofErr w:type="gramEnd"/>
+          </w:p>
+          <w:p>
+            <w:pPr>
+              <w:spacing w:after="0" w:line="240" w:lineRule="auto"/>
+              <w:rPr>
+                <w:lang w:val="en-US"/>
+              </w:rPr>
+            </w:pPr>
+            <w:r>
+              <w:rPr>
+                <w:lang w:val="en-US"/>
+              </w:rPr>
+              <w:t xml:space="preserve">                }</w:t>
+            </w:r>
+          </w:p>
+          <w:p>
+            <w:pPr>
+              <w:rPr>
+                <w:lang w:val="en-US"/>
+              </w:rPr>
+            </w:pPr>
+            <w:r>
+              <w:rPr>
+                <w:lang w:val="en-US"/>
+              </w:rPr>
+              <w:t xml:space="preserve">      break;</w:t>
+            </w:r>
+          </w:p>
+        </w:tc>
+      </w:tr>
+      <w:tr>
+        <w:trPr>
+          <w:trHeight w:val="199"/>
+        </w:trPr>
+        <w:tc>
+          <w:tcPr>
+            <w:tcW w:w="4370" w:type="dxa"/>
+          </w:tcPr>
+          <w:p>
+            <w:pPr>
+              <w:jc w:val="center"/>
+              <w:rPr>
+                <w:lang w:val="es-MX"/>
+              </w:rPr>
+            </w:pPr>
+            <w:r>
+              <w:rPr>
+                <w:lang w:val="es-MX"/>
+              </w:rPr>
+              <w:t xml:space="preserve">Mensajes de respuesta / Response </w:t>
+            </w:r>
+            <w:proofErr w:type="spellStart"/>
+            <w:r>
+              <w:rPr>
+                <w:lang w:val="es-MX"/>
+              </w:rPr>
+              <w:t>messages</w:t>
+            </w:r>
+            <w:proofErr w:type="spellEnd"/>
+          </w:p>
+        </w:tc>
+        <w:tc>
+          <w:tcPr>
+            <w:tcW w:w="4097" w:type="dxa"/>
+          </w:tcPr>
+          <w:p>
+            <w:pPr>
+              <w:jc w:val="center"/>
+              <w:rPr>
+                <w:lang w:val="es-MX"/>
+              </w:rPr>
+            </w:pPr>
+            <w:r>
+              <w:rPr>
+                <w:lang w:val="es-MX"/>
+              </w:rPr>
+              <w:t>Todos los mensajes de respuesta referentes a las acciones definidas en el switch serán escritos en el idioma inglés.</w:t>
+            </w:r>
+          </w:p>
+        </w:tc>
+        <w:tc>
+          <w:tcPr>
+            <w:tcW w:w="5671" w:type="dxa"/>
+          </w:tcPr>
+          <w:p>
+            <w:pPr>
+              <w:rPr>
+                <w:lang w:val="en-US"/>
+              </w:rPr>
+            </w:pPr>
+            <w:r>
+              <w:rPr>
+                <w:lang w:val="en-US"/>
+              </w:rPr>
+              <w:t>$result['message'] = 'Data was found';</w:t>
+            </w:r>
+          </w:p>
+        </w:tc>
+      </w:tr>
+      <w:tr>
+        <w:trPr>
+          <w:trHeight w:val="199"/>
+        </w:trPr>
+        <w:tc>
+          <w:tcPr>
+            <w:tcW w:w="4370" w:type="dxa"/>
+          </w:tcPr>
+          <w:p>
+            <w:pPr>
+              <w:jc w:val="center"/>
+              <w:rPr>
+                <w:lang w:val="es-MX"/>
+              </w:rPr>
+            </w:pPr>
+            <w:proofErr w:type="spellStart"/>
+            <w:r>
+              <w:rPr>
+                <w:lang w:val="es-MX"/>
+              </w:rPr>
+              <w:t>Else</w:t>
+            </w:r>
+            <w:proofErr w:type="spellEnd"/>
+            <w:r>
+              <w:rPr>
+                <w:lang w:val="es-MX"/>
+              </w:rPr>
+              <w:t xml:space="preserve"> </w:t>
+            </w:r>
+            <w:proofErr w:type="spellStart"/>
+            <w:r>
+              <w:rPr>
+                <w:lang w:val="es-MX"/>
+              </w:rPr>
+              <w:t>if</w:t>
+            </w:r>
+            <w:proofErr w:type="spellEnd"/>
+            <w:r>
+              <w:rPr>
+                <w:lang w:val="es-MX"/>
+              </w:rPr>
+              <w:t xml:space="preserve"> / </w:t>
+            </w:r>
+            <w:proofErr w:type="spellStart"/>
+            <w:r>
+              <w:rPr>
+                <w:lang w:val="es-MX"/>
+              </w:rPr>
+              <w:t>elseif</w:t>
+            </w:r>
+            <w:proofErr w:type="spellEnd"/>
+          </w:p>
+        </w:tc>
+        <w:tc>
+          <w:tcPr>
+            <w:tcW w:w="4097" w:type="dxa"/>
+          </w:tcPr>
+          <w:p>
+            <w:pPr>
+              <w:jc w:val="center"/>
+              <w:rPr>
+                <w:lang w:val="es-MX"/>
+              </w:rPr>
+            </w:pPr>
+            <w:r>
+              <w:rPr>
+                <w:lang w:val="es-MX"/>
+              </w:rPr>
+              <w:t xml:space="preserve">En el proyecto usaremos el </w:t>
+            </w:r>
+            <w:proofErr w:type="spellStart"/>
+            <w:r>
+              <w:rPr>
+                <w:lang w:val="es-MX"/>
+              </w:rPr>
+              <w:t>else</w:t>
+            </w:r>
+            <w:proofErr w:type="spellEnd"/>
+            <w:r>
+              <w:rPr>
+                <w:lang w:val="es-MX"/>
+              </w:rPr>
+              <w:t xml:space="preserve"> </w:t>
+            </w:r>
+            <w:proofErr w:type="spellStart"/>
+            <w:r>
+              <w:rPr>
+                <w:lang w:val="es-MX"/>
+              </w:rPr>
+              <w:t>if</w:t>
+            </w:r>
+            <w:proofErr w:type="spellEnd"/>
+            <w:r>
+              <w:rPr>
+                <w:lang w:val="es-MX"/>
+              </w:rPr>
+              <w:t>, de forma unida</w:t>
+            </w:r>
+          </w:p>
+        </w:tc>
+        <w:tc>
+          <w:tcPr>
+            <w:tcW w:w="5671" w:type="dxa"/>
+          </w:tcPr>
+          <w:p>
+            <w:pPr>
+              <w:rPr>
+                <w:lang w:val="en-US"/>
+              </w:rPr>
+            </w:pPr>
+            <w:proofErr w:type="gramStart"/>
+            <w:r>
+              <w:rPr>
+                <w:lang w:val="en-US"/>
+              </w:rPr>
+              <w:t>If(</w:t>
+            </w:r>
+            <w:proofErr w:type="gramEnd"/>
+            <w:r>
+              <w:rPr>
+                <w:lang w:val="en-US"/>
+              </w:rPr>
+              <w:t>)</w:t>
+            </w:r>
+          </w:p>
+          <w:p>
+            <w:pPr>
+              <w:rPr>
+                <w:lang w:val="en-US"/>
+              </w:rPr>
+            </w:pPr>
+            <w:r>
+              <w:rPr>
+                <w:lang w:val="en-US"/>
+              </w:rPr>
+              <w:t>{</w:t>
+            </w:r>
+          </w:p>
+          <w:p>
+            <w:pPr>
+              <w:rPr>
+                <w:lang w:val="en-US"/>
+              </w:rPr>
+            </w:pPr>
+          </w:p>
+          <w:p>
+            <w:pPr>
+              <w:rPr>
+                <w:lang w:val="en-US"/>
+              </w:rPr>
+            </w:pPr>
+            <w:proofErr w:type="gramStart"/>
+            <w:r>
+              <w:rPr>
+                <w:lang w:val="en-US"/>
+              </w:rPr>
+              <w:t>}elseif</w:t>
+            </w:r>
+            <w:proofErr w:type="gramEnd"/>
+            <w:r>
+              <w:rPr>
+                <w:lang w:val="en-US"/>
+              </w:rPr>
+              <w:t>()</w:t>
+            </w:r>
+          </w:p>
+          <w:p>
+            <w:pPr>
+              <w:rPr>
+                <w:lang w:val="en-US"/>
+              </w:rPr>
+            </w:pPr>
+            <w:r>
+              <w:rPr>
+                <w:lang w:val="en-US"/>
+              </w:rPr>
+              <w:t>{</w:t>
+            </w:r>
+          </w:p>
+          <w:p>
+            <w:pPr>
+              <w:rPr>
+                <w:lang w:val="en-US"/>
+              </w:rPr>
+            </w:pPr>
+          </w:p>
+          <w:p>
+            <w:pPr>
+              <w:rPr>
+                <w:lang w:val="es-MX"/>
+              </w:rPr>
+            </w:pPr>
+            <w:r>
+              <w:rPr>
+                <w:lang w:val="en-US"/>
+              </w:rPr>
+              <w:t>}</w:t>
+            </w:r>
+          </w:p>
+        </w:tc>
+      </w:tr>
+    </w:tbl>
+    <w:p>
+      <w:pPr>
+        <w:rPr>
+          <w:lang w:val="es-MX"/>
+        </w:rPr>
+      </w:pPr>
+    </w:p>
+    <w:p>
+      <w:pPr>
+        <w:rPr>
+          <w:lang w:val="es-MX"/>
+        </w:rPr>
+      </w:pPr>
+    </w:p>
+    <w:p>
+      <w:pPr>
+        <w:rPr>
+          <w:lang w:val="es-MX"/>
+        </w:rPr>
+      </w:pPr>
+    </w:p>
+    <w:p>
+      <w:pPr>
+        <w:rPr>
+          <w:rFonts w:ascii="Century Gothic" w:hAnsi="Century Gothic"/>
+          <w:sz w:val="24"/>
+          <w:szCs w:val="24"/>
+          <w:lang w:val="es-MX"/>
+        </w:rPr>
+      </w:pPr>
+      <w:r>
+        <w:rPr>
+          <w:rFonts w:ascii="Century Gothic" w:hAnsi="Century Gothic"/>
+          <w:sz w:val="24"/>
+          <w:szCs w:val="24"/>
+          <w:lang w:val="es-MX"/>
+        </w:rPr>
+        <w:lastRenderedPageBreak/>
+        <w:t>Archivos en JavaScript:</w:t>
+      </w:r>
+    </w:p>
+    <w:tbl>
+      <w:tblPr>
+        <w:tblStyle w:val="TableGrid"/>
+        <w:tblpPr w:leftFromText="141" w:rightFromText="141" w:vertAnchor="text" w:horzAnchor="margin" w:tblpXSpec="center" w:tblpY="580"/>
+        <w:tblW w:w="14138" w:type="dxa"/>
+        <w:tblLook w:val="04A0" w:firstRow="1" w:lastRow="0" w:firstColumn="1" w:lastColumn="0" w:noHBand="0" w:noVBand="1"/>
+      </w:tblPr>
+      <w:tblGrid>
+        <w:gridCol w:w="4370"/>
+        <w:gridCol w:w="4097"/>
+        <w:gridCol w:w="5671"/>
+      </w:tblGrid>
+      <w:tr>
+        <w:trPr>
+          <w:trHeight w:val="199"/>
+        </w:trPr>
+        <w:tc>
+          <w:tcPr>
+            <w:tcW w:w="4370" w:type="dxa"/>
+          </w:tcPr>
+          <w:p>
+            <w:pPr>
+              <w:jc w:val="center"/>
+              <w:rPr>
+                <w:lang w:val="es-MX"/>
+              </w:rPr>
+            </w:pPr>
+            <w:proofErr w:type="gramStart"/>
+            <w:r>
+              <w:rPr>
+                <w:lang w:val="es-MX"/>
+              </w:rPr>
+              <w:t>Elemento a estandarizar</w:t>
+            </w:r>
+            <w:proofErr w:type="gramEnd"/>
+          </w:p>
+        </w:tc>
+        <w:tc>
+          <w:tcPr>
+            <w:tcW w:w="4097" w:type="dxa"/>
+          </w:tcPr>
+          <w:p>
+            <w:pPr>
+              <w:jc w:val="center"/>
+              <w:rPr>
+                <w:lang w:val="es-MX"/>
+              </w:rPr>
+            </w:pPr>
+            <w:r>
+              <w:rPr>
+                <w:lang w:val="es-MX"/>
+              </w:rPr>
+              <w:t>Descripción de estándar</w:t>
+            </w:r>
+          </w:p>
+        </w:tc>
+        <w:tc>
+          <w:tcPr>
+            <w:tcW w:w="5671" w:type="dxa"/>
+          </w:tcPr>
+          <w:p>
+            <w:pPr>
+              <w:jc w:val="center"/>
+              <w:rPr>
+                <w:lang w:val="es-MX"/>
+              </w:rPr>
+            </w:pPr>
+            <w:r>
+              <w:rPr>
+                <w:lang w:val="es-MX"/>
+              </w:rPr>
+              <w:t>Ejemplo de uso</w:t>
+            </w:r>
+          </w:p>
+        </w:tc>
+      </w:tr>
+      <w:tr>
+        <w:trPr>
+          <w:trHeight w:val="199"/>
+        </w:trPr>
+        <w:tc>
+          <w:tcPr>
+            <w:tcW w:w="4370" w:type="dxa"/>
+          </w:tcPr>
+          <w:p>
+            <w:pPr>
+              <w:jc w:val="center"/>
+            </w:pPr>
+            <w:r>
+              <w:t xml:space="preserve">Constantes/ </w:t>
+            </w:r>
+            <w:proofErr w:type="spellStart"/>
+            <w:r>
+              <w:t>Const</w:t>
+            </w:r>
+            <w:proofErr w:type="spellEnd"/>
+          </w:p>
+        </w:tc>
+        <w:tc>
+          <w:tcPr>
+            <w:tcW w:w="4097" w:type="dxa"/>
+          </w:tcPr>
+          <w:p>
+            <w:pPr>
+              <w:jc w:val="center"/>
+              <w:rPr>
+                <w:lang w:val="es-MX"/>
+              </w:rPr>
+            </w:pPr>
+            <w:r>
+              <w:rPr>
+                <w:lang w:val="es-MX"/>
+              </w:rPr>
+              <w:t>Todas las constantes en los archivos de JavaScript serán definidas con mayúsculas y en inglés.</w:t>
+            </w:r>
+          </w:p>
+        </w:tc>
+        <w:tc>
+          <w:tcPr>
+            <w:tcW w:w="5671" w:type="dxa"/>
+          </w:tcPr>
+          <w:p>
+            <w:pPr>
+              <w:spacing w:after="0" w:line="240" w:lineRule="auto"/>
+              <w:jc w:val="center"/>
+              <w:rPr>
+                <w:lang w:val="en-US"/>
+              </w:rPr>
+            </w:pPr>
+            <w:r>
+              <w:rPr>
+                <w:lang w:val="en-US"/>
+              </w:rPr>
+              <w:t>const EMPLOYEE_API = '</w:t>
+            </w:r>
+            <w:proofErr w:type="spellStart"/>
+            <w:r>
+              <w:rPr>
+                <w:lang w:val="en-US"/>
+              </w:rPr>
+              <w:t>bussines</w:t>
+            </w:r>
+            <w:proofErr w:type="spellEnd"/>
+            <w:r>
+              <w:rPr>
+                <w:lang w:val="en-US"/>
+              </w:rPr>
+              <w:t>/dashboard/</w:t>
+            </w:r>
+            <w:proofErr w:type="spellStart"/>
+            <w:r>
+              <w:rPr>
+                <w:lang w:val="en-US"/>
+              </w:rPr>
+              <w:t>employee.php</w:t>
+            </w:r>
+            <w:proofErr w:type="spellEnd"/>
+            <w:proofErr w:type="gramStart"/>
+            <w:r>
+              <w:rPr>
+                <w:lang w:val="en-US"/>
+              </w:rPr>
+              <w:t>';</w:t>
+            </w:r>
+            <w:proofErr w:type="gramEnd"/>
+          </w:p>
+          <w:p>
+            <w:pPr>
+              <w:jc w:val="center"/>
+              <w:rPr>
+                <w:lang w:val="en-US"/>
+              </w:rPr>
+            </w:pPr>
+            <w:r>
+              <w:rPr>
+                <w:lang w:val="en-US"/>
+              </w:rPr>
+              <w:t xml:space="preserve">const SAVE_FORM = </w:t>
+            </w:r>
+            <w:proofErr w:type="spellStart"/>
+            <w:proofErr w:type="gramStart"/>
+            <w:r>
+              <w:rPr>
+                <w:lang w:val="en-US"/>
+              </w:rPr>
+              <w:t>document.getElementById</w:t>
+            </w:r>
+            <w:proofErr w:type="spellEnd"/>
+            <w:proofErr w:type="gramEnd"/>
+            <w:r>
+              <w:rPr>
+                <w:lang w:val="en-US"/>
+              </w:rPr>
+              <w:t>('save-form');</w:t>
+            </w:r>
+          </w:p>
+        </w:tc>
+      </w:tr>
+      <w:tr>
+        <w:trPr>
+          <w:trHeight w:val="199"/>
+        </w:trPr>
+        <w:tc>
+          <w:tcPr>
+            <w:tcW w:w="4370" w:type="dxa"/>
+          </w:tcPr>
+          <w:p>
+            <w:pPr>
+              <w:jc w:val="center"/>
+              <w:rPr>
+                <w:lang w:val="es-MX"/>
+              </w:rPr>
+            </w:pPr>
+            <w:r>
+              <w:rPr>
+                <w:lang w:val="es-MX"/>
+              </w:rPr>
+              <w:t xml:space="preserve">Métodos de procesos SCRUD/SCRUD </w:t>
+            </w:r>
+            <w:proofErr w:type="spellStart"/>
+            <w:r>
+              <w:rPr>
+                <w:lang w:val="es-MX"/>
+              </w:rPr>
+              <w:t>process</w:t>
+            </w:r>
+            <w:proofErr w:type="spellEnd"/>
+            <w:r>
+              <w:rPr>
+                <w:lang w:val="es-MX"/>
+              </w:rPr>
+              <w:t xml:space="preserve"> </w:t>
+            </w:r>
+            <w:proofErr w:type="spellStart"/>
+            <w:r>
+              <w:rPr>
+                <w:lang w:val="es-MX"/>
+              </w:rPr>
+              <w:t>methods</w:t>
+            </w:r>
+            <w:proofErr w:type="spellEnd"/>
+            <w:r>
+              <w:rPr>
+                <w:lang w:val="es-MX"/>
+              </w:rPr>
+              <w:t xml:space="preserve"> </w:t>
+            </w:r>
+          </w:p>
+        </w:tc>
+        <w:tc>
+          <w:tcPr>
+            <w:tcW w:w="4097" w:type="dxa"/>
+          </w:tcPr>
+          <w:p>
+            <w:pPr>
+              <w:jc w:val="center"/>
+              <w:rPr>
+                <w:lang w:val="es-MX"/>
+              </w:rPr>
+            </w:pPr>
+            <w:r>
+              <w:rPr>
+                <w:lang w:val="es-MX"/>
+              </w:rPr>
+              <w:t xml:space="preserve">Todos los métodos referentes a los procesos de un SCRUD serán definidos bajo el estilo </w:t>
+            </w:r>
+            <w:proofErr w:type="spellStart"/>
+            <w:r>
+              <w:rPr>
+                <w:lang w:val="es-MX"/>
+              </w:rPr>
+              <w:t>CamelCase</w:t>
+            </w:r>
+            <w:proofErr w:type="spellEnd"/>
+            <w:r>
+              <w:rPr>
+                <w:lang w:val="es-MX"/>
+              </w:rPr>
+              <w:t xml:space="preserve"> en su variante de la primera palabra del nombre en minúscula y la siguiente en mayúscula, esto en caso de estar compuesto por dos palabras, de lo contrario, solo la primera palabra seria minúscula, las siguientes serian mayúscula </w:t>
+            </w:r>
+          </w:p>
+        </w:tc>
+        <w:tc>
+          <w:tcPr>
+            <w:tcW w:w="5671" w:type="dxa"/>
+          </w:tcPr>
+          <w:p>
+            <w:pPr>
+              <w:spacing w:after="0" w:line="240" w:lineRule="auto"/>
+              <w:rPr>
+                <w:lang w:val="en-US"/>
+              </w:rPr>
+            </w:pPr>
+            <w:r>
+              <w:rPr>
+                <w:lang w:val="en-US"/>
+              </w:rPr>
+              <w:t xml:space="preserve">function </w:t>
+            </w:r>
+            <w:proofErr w:type="spellStart"/>
+            <w:proofErr w:type="gramStart"/>
+            <w:r>
+              <w:rPr>
+                <w:lang w:val="en-US"/>
+              </w:rPr>
+              <w:t>createEmployee</w:t>
+            </w:r>
+            <w:proofErr w:type="spellEnd"/>
+            <w:r>
+              <w:rPr>
+                <w:lang w:val="en-US"/>
+              </w:rPr>
+              <w:t>(</w:t>
+            </w:r>
+            <w:proofErr w:type="gramEnd"/>
+            <w:r>
+              <w:rPr>
+                <w:lang w:val="en-US"/>
+              </w:rPr>
+              <w:t>) {</w:t>
+            </w:r>
+          </w:p>
+          <w:p>
+            <w:pPr>
+              <w:spacing w:after="0" w:line="240" w:lineRule="auto"/>
+              <w:rPr>
+                <w:lang w:val="en-US"/>
+              </w:rPr>
+            </w:pPr>
+            <w:r>
+              <w:rPr>
+                <w:lang w:val="en-US"/>
+              </w:rPr>
+              <w:t xml:space="preserve">    </w:t>
+            </w:r>
+            <w:proofErr w:type="spellStart"/>
+            <w:r>
+              <w:rPr>
+                <w:lang w:val="en-US"/>
+              </w:rPr>
+              <w:t>MODAL_TITLE.textContent</w:t>
+            </w:r>
+            <w:proofErr w:type="spellEnd"/>
+            <w:r>
+              <w:rPr>
+                <w:lang w:val="en-US"/>
+              </w:rPr>
+              <w:t xml:space="preserve"> = 'CREATE EMPLOYEE</w:t>
+            </w:r>
+            <w:proofErr w:type="gramStart"/>
+            <w:r>
+              <w:rPr>
+                <w:lang w:val="en-US"/>
+              </w:rPr>
+              <w:t>';</w:t>
+            </w:r>
+            <w:proofErr w:type="gramEnd"/>
+          </w:p>
+          <w:p>
+            <w:pPr>
+              <w:spacing w:after="0" w:line="240" w:lineRule="auto"/>
+              <w:rPr>
+                <w:lang w:val="en-US"/>
+              </w:rPr>
+            </w:pPr>
+            <w:r>
+              <w:rPr>
+                <w:lang w:val="en-US"/>
+              </w:rPr>
+              <w:t xml:space="preserve">    </w:t>
+            </w:r>
+            <w:proofErr w:type="spellStart"/>
+            <w:proofErr w:type="gramStart"/>
+            <w:r>
+              <w:rPr>
+                <w:lang w:val="en-US"/>
+              </w:rPr>
+              <w:t>fillSelect</w:t>
+            </w:r>
+            <w:proofErr w:type="spellEnd"/>
+            <w:r>
+              <w:rPr>
+                <w:lang w:val="en-US"/>
+              </w:rPr>
+              <w:t>(</w:t>
+            </w:r>
+            <w:proofErr w:type="gramEnd"/>
+            <w:r>
+              <w:rPr>
+                <w:lang w:val="en-US"/>
+              </w:rPr>
+              <w:t>EMPLOYEE_API, '</w:t>
+            </w:r>
+            <w:proofErr w:type="spellStart"/>
+            <w:r>
+              <w:rPr>
+                <w:lang w:val="en-US"/>
+              </w:rPr>
+              <w:t>readTypes</w:t>
+            </w:r>
+            <w:proofErr w:type="spellEnd"/>
+            <w:r>
+              <w:rPr>
+                <w:lang w:val="en-US"/>
+              </w:rPr>
+              <w:t>', 'types');</w:t>
+            </w:r>
+          </w:p>
+          <w:p>
+            <w:pPr>
+              <w:spacing w:after="0" w:line="240" w:lineRule="auto"/>
+              <w:rPr>
+                <w:lang w:val="en-US"/>
+              </w:rPr>
+            </w:pPr>
+            <w:r>
+              <w:rPr>
+                <w:lang w:val="en-US"/>
+              </w:rPr>
+              <w:t xml:space="preserve">    </w:t>
+            </w:r>
+            <w:proofErr w:type="spellStart"/>
+            <w:proofErr w:type="gramStart"/>
+            <w:r>
+              <w:rPr>
+                <w:lang w:val="en-US"/>
+              </w:rPr>
+              <w:t>document.getElementById</w:t>
+            </w:r>
+            <w:proofErr w:type="spellEnd"/>
+            <w:proofErr w:type="gramEnd"/>
+            <w:r>
+              <w:rPr>
+                <w:lang w:val="en-US"/>
+              </w:rPr>
+              <w:t>('update').</w:t>
+            </w:r>
+            <w:proofErr w:type="spellStart"/>
+            <w:r>
+              <w:rPr>
+                <w:lang w:val="en-US"/>
+              </w:rPr>
+              <w:t>style.display</w:t>
+            </w:r>
+            <w:proofErr w:type="spellEnd"/>
+            <w:r>
+              <w:rPr>
+                <w:lang w:val="en-US"/>
+              </w:rPr>
+              <w:t xml:space="preserve"> = 'none';</w:t>
+            </w:r>
+          </w:p>
+          <w:p>
+            <w:pPr>
+              <w:spacing w:after="0" w:line="240" w:lineRule="auto"/>
+              <w:rPr>
+                <w:lang w:val="en-US"/>
+              </w:rPr>
+            </w:pPr>
+            <w:r>
+              <w:rPr>
+                <w:lang w:val="en-US"/>
+              </w:rPr>
+              <w:t xml:space="preserve">    </w:t>
+            </w:r>
+            <w:proofErr w:type="spellStart"/>
+            <w:proofErr w:type="gramStart"/>
+            <w:r>
+              <w:rPr>
+                <w:lang w:val="en-US"/>
+              </w:rPr>
+              <w:t>document.getElementById</w:t>
+            </w:r>
+            <w:proofErr w:type="spellEnd"/>
+            <w:proofErr w:type="gramEnd"/>
+            <w:r>
+              <w:rPr>
+                <w:lang w:val="en-US"/>
+              </w:rPr>
+              <w:t>('clean').</w:t>
+            </w:r>
+            <w:proofErr w:type="spellStart"/>
+            <w:r>
+              <w:rPr>
+                <w:lang w:val="en-US"/>
+              </w:rPr>
+              <w:t>style.display</w:t>
+            </w:r>
+            <w:proofErr w:type="spellEnd"/>
+            <w:r>
+              <w:rPr>
+                <w:lang w:val="en-US"/>
+              </w:rPr>
+              <w:t xml:space="preserve"> = 'block';</w:t>
+            </w:r>
+          </w:p>
+          <w:p>
+            <w:pPr>
+              <w:rPr>
+                <w:lang w:val="en-US"/>
+              </w:rPr>
+            </w:pPr>
+            <w:r>
+              <w:rPr>
+                <w:lang w:val="en-US"/>
+              </w:rPr>
+              <w:t>}</w:t>
+            </w:r>
+          </w:p>
+        </w:tc>
+      </w:tr>
+      <w:tr>
+        <w:trPr>
+          <w:trHeight w:val="199"/>
+        </w:trPr>
+        <w:tc>
+          <w:tcPr>
+            <w:tcW w:w="4370" w:type="dxa"/>
+          </w:tcPr>
+          <w:p>
+            <w:pPr>
+              <w:jc w:val="center"/>
+              <w:rPr>
+                <w:lang w:val="es-MX"/>
+              </w:rPr>
+            </w:pPr>
+            <w:r>
+              <w:rPr>
+                <w:lang w:val="es-MX"/>
+              </w:rPr>
+              <w:t xml:space="preserve">Métodos </w:t>
+            </w:r>
+            <w:r>
+              <w:rPr>
+                <w:lang w:val="es-MX"/>
+              </w:rPr>
+              <w:t xml:space="preserve">personalizados/ </w:t>
+            </w:r>
+            <w:proofErr w:type="spellStart"/>
+            <w:r>
+              <w:rPr>
+                <w:lang w:val="es-MX"/>
+              </w:rPr>
+              <w:t>Customize</w:t>
+            </w:r>
+            <w:proofErr w:type="spellEnd"/>
+            <w:r>
+              <w:rPr>
+                <w:lang w:val="es-MX"/>
+              </w:rPr>
+              <w:t xml:space="preserve"> </w:t>
+            </w:r>
+            <w:proofErr w:type="spellStart"/>
+            <w:r>
+              <w:rPr>
+                <w:lang w:val="es-MX"/>
+              </w:rPr>
+              <w:t>methods</w:t>
+            </w:r>
+            <w:proofErr w:type="spellEnd"/>
+          </w:p>
+        </w:tc>
+        <w:tc>
+          <w:tcPr>
+            <w:tcW w:w="4097" w:type="dxa"/>
+          </w:tcPr>
+          <w:p>
+            <w:pPr>
+              <w:jc w:val="center"/>
+              <w:rPr>
+                <w:lang w:val="es-MX"/>
+              </w:rPr>
+            </w:pPr>
+            <w:r>
+              <w:rPr>
+                <w:lang w:val="es-MX"/>
+              </w:rPr>
+              <w:t>Todos los métodos que sean propios de un funcionamiento diferente a los procesos SCRUD, deberán tener un nombre que haga referencia a su función y deberá ser escrito con letra inicial mayúscula.</w:t>
+            </w:r>
+          </w:p>
+        </w:tc>
+        <w:tc>
+          <w:tcPr>
+            <w:tcW w:w="5671" w:type="dxa"/>
+          </w:tcPr>
+          <w:p>
+            <w:pPr>
+              <w:spacing w:after="0" w:line="240" w:lineRule="auto"/>
+              <w:rPr>
+                <w:lang w:val="en-US"/>
+              </w:rPr>
+            </w:pPr>
+            <w:r>
+              <w:rPr>
+                <w:lang w:val="en-US"/>
+              </w:rPr>
+              <w:t>const Clean = () =&gt; {</w:t>
+            </w:r>
+          </w:p>
+          <w:p>
+            <w:pPr>
+              <w:spacing w:after="0" w:line="240" w:lineRule="auto"/>
+              <w:rPr>
+                <w:lang w:val="en-US"/>
+              </w:rPr>
+            </w:pPr>
+            <w:r>
+              <w:rPr>
+                <w:lang w:val="en-US"/>
+              </w:rPr>
+              <w:t xml:space="preserve">    </w:t>
+            </w:r>
+            <w:proofErr w:type="spellStart"/>
+            <w:proofErr w:type="gramStart"/>
+            <w:r>
+              <w:rPr>
+                <w:lang w:val="en-US"/>
+              </w:rPr>
+              <w:t>document.getElementById</w:t>
+            </w:r>
+            <w:proofErr w:type="spellEnd"/>
+            <w:proofErr w:type="gramEnd"/>
+            <w:r>
+              <w:rPr>
+                <w:lang w:val="en-US"/>
+              </w:rPr>
+              <w:t>('id').value = '';</w:t>
+            </w:r>
+          </w:p>
+          <w:p>
+            <w:pPr>
+              <w:spacing w:after="0" w:line="240" w:lineRule="auto"/>
+              <w:rPr>
+                <w:lang w:val="en-US"/>
+              </w:rPr>
+            </w:pPr>
+            <w:r>
+              <w:rPr>
+                <w:lang w:val="en-US"/>
+              </w:rPr>
+              <w:t xml:space="preserve">    </w:t>
+            </w:r>
+            <w:proofErr w:type="spellStart"/>
+            <w:proofErr w:type="gramStart"/>
+            <w:r>
+              <w:rPr>
+                <w:lang w:val="en-US"/>
+              </w:rPr>
+              <w:t>document.getElementById</w:t>
+            </w:r>
+            <w:proofErr w:type="spellEnd"/>
+            <w:proofErr w:type="gramEnd"/>
+            <w:r>
+              <w:rPr>
+                <w:lang w:val="en-US"/>
+              </w:rPr>
+              <w:t>('</w:t>
+            </w:r>
+            <w:proofErr w:type="spellStart"/>
+            <w:r>
+              <w:rPr>
+                <w:lang w:val="en-US"/>
+              </w:rPr>
+              <w:t>Employee_name</w:t>
+            </w:r>
+            <w:proofErr w:type="spellEnd"/>
+            <w:r>
+              <w:rPr>
+                <w:lang w:val="en-US"/>
+              </w:rPr>
+              <w:t>').value = '';</w:t>
+            </w:r>
+          </w:p>
+          <w:p>
+            <w:pPr>
+              <w:spacing w:after="0" w:line="240" w:lineRule="auto"/>
+              <w:rPr>
+                <w:lang w:val="en-US"/>
+              </w:rPr>
+            </w:pPr>
+            <w:r>
+              <w:rPr>
+                <w:lang w:val="en-US"/>
+              </w:rPr>
+              <w:t xml:space="preserve">    </w:t>
+            </w:r>
+            <w:proofErr w:type="spellStart"/>
+            <w:proofErr w:type="gramStart"/>
+            <w:r>
+              <w:rPr>
+                <w:lang w:val="en-US"/>
+              </w:rPr>
+              <w:t>document.getElementById</w:t>
+            </w:r>
+            <w:proofErr w:type="spellEnd"/>
+            <w:proofErr w:type="gramEnd"/>
+            <w:r>
+              <w:rPr>
+                <w:lang w:val="en-US"/>
+              </w:rPr>
+              <w:t>('</w:t>
+            </w:r>
+            <w:proofErr w:type="spellStart"/>
+            <w:r>
+              <w:rPr>
+                <w:lang w:val="en-US"/>
+              </w:rPr>
+              <w:t>Employee_lastname</w:t>
+            </w:r>
+            <w:proofErr w:type="spellEnd"/>
+            <w:r>
+              <w:rPr>
+                <w:lang w:val="en-US"/>
+              </w:rPr>
+              <w:t>').value = '';</w:t>
+            </w:r>
+          </w:p>
+          <w:p>
+            <w:pPr>
+              <w:spacing w:after="0" w:line="240" w:lineRule="auto"/>
+              <w:rPr>
+                <w:lang w:val="en-US"/>
+              </w:rPr>
+            </w:pPr>
+            <w:r>
+              <w:rPr>
+                <w:lang w:val="en-US"/>
+              </w:rPr>
+              <w:t xml:space="preserve">    </w:t>
+            </w:r>
+            <w:proofErr w:type="spellStart"/>
+            <w:proofErr w:type="gramStart"/>
+            <w:r>
+              <w:rPr>
+                <w:lang w:val="en-US"/>
+              </w:rPr>
+              <w:t>document.getElementById</w:t>
+            </w:r>
+            <w:proofErr w:type="spellEnd"/>
+            <w:proofErr w:type="gramEnd"/>
+            <w:r>
+              <w:rPr>
+                <w:lang w:val="en-US"/>
+              </w:rPr>
+              <w:t>('</w:t>
+            </w:r>
+            <w:proofErr w:type="spellStart"/>
+            <w:r>
+              <w:rPr>
+                <w:lang w:val="en-US"/>
+              </w:rPr>
+              <w:t>Employee_dui</w:t>
+            </w:r>
+            <w:proofErr w:type="spellEnd"/>
+            <w:r>
+              <w:rPr>
+                <w:lang w:val="en-US"/>
+              </w:rPr>
+              <w:t>').value = '';</w:t>
+            </w:r>
+          </w:p>
+          <w:p>
+            <w:pPr>
+              <w:spacing w:after="0" w:line="240" w:lineRule="auto"/>
+              <w:rPr>
+                <w:lang w:val="en-US"/>
+              </w:rPr>
+            </w:pPr>
+            <w:r>
+              <w:rPr>
+                <w:lang w:val="en-US"/>
+              </w:rPr>
+              <w:t xml:space="preserve">    </w:t>
+            </w:r>
+            <w:proofErr w:type="spellStart"/>
+            <w:proofErr w:type="gramStart"/>
+            <w:r>
+              <w:rPr>
+                <w:lang w:val="en-US"/>
+              </w:rPr>
+              <w:t>document.getElementById</w:t>
+            </w:r>
+            <w:proofErr w:type="spellEnd"/>
+            <w:proofErr w:type="gramEnd"/>
+            <w:r>
+              <w:rPr>
+                <w:lang w:val="en-US"/>
+              </w:rPr>
+              <w:t>('</w:t>
+            </w:r>
+            <w:proofErr w:type="spellStart"/>
+            <w:r>
+              <w:rPr>
+                <w:lang w:val="en-US"/>
+              </w:rPr>
+              <w:t>Employee_phone</w:t>
+            </w:r>
+            <w:proofErr w:type="spellEnd"/>
+            <w:r>
+              <w:rPr>
+                <w:lang w:val="en-US"/>
+              </w:rPr>
+              <w:t>').value = '';</w:t>
+            </w:r>
+          </w:p>
+          <w:p>
+            <w:pPr>
+              <w:spacing w:after="0" w:line="240" w:lineRule="auto"/>
+              <w:rPr>
+                <w:lang w:val="en-US"/>
+              </w:rPr>
+            </w:pPr>
+            <w:r>
+              <w:rPr>
+                <w:lang w:val="en-US"/>
+              </w:rPr>
+              <w:t xml:space="preserve">    </w:t>
+            </w:r>
+            <w:proofErr w:type="spellStart"/>
+            <w:proofErr w:type="gramStart"/>
+            <w:r>
+              <w:rPr>
+                <w:lang w:val="en-US"/>
+              </w:rPr>
+              <w:t>document.getElementById</w:t>
+            </w:r>
+            <w:proofErr w:type="spellEnd"/>
+            <w:proofErr w:type="gramEnd"/>
+            <w:r>
+              <w:rPr>
+                <w:lang w:val="en-US"/>
+              </w:rPr>
+              <w:t>('</w:t>
+            </w:r>
+            <w:proofErr w:type="spellStart"/>
+            <w:r>
+              <w:rPr>
+                <w:lang w:val="en-US"/>
+              </w:rPr>
+              <w:t>Employee_email</w:t>
+            </w:r>
+            <w:proofErr w:type="spellEnd"/>
+            <w:r>
+              <w:rPr>
+                <w:lang w:val="en-US"/>
+              </w:rPr>
+              <w:t>').value = '';</w:t>
+            </w:r>
+          </w:p>
+          <w:p>
+            <w:pPr>
+              <w:spacing w:after="0" w:line="240" w:lineRule="auto"/>
+              <w:rPr>
+                <w:lang w:val="en-US"/>
+              </w:rPr>
+            </w:pPr>
+            <w:r>
+              <w:rPr>
+                <w:lang w:val="en-US"/>
+              </w:rPr>
+              <w:t xml:space="preserve">    </w:t>
+            </w:r>
+            <w:proofErr w:type="spellStart"/>
+            <w:proofErr w:type="gramStart"/>
+            <w:r>
+              <w:rPr>
+                <w:lang w:val="en-US"/>
+              </w:rPr>
+              <w:t>document.getElementById</w:t>
+            </w:r>
+            <w:proofErr w:type="spellEnd"/>
+            <w:proofErr w:type="gramEnd"/>
+            <w:r>
+              <w:rPr>
+                <w:lang w:val="en-US"/>
+              </w:rPr>
+              <w:t>('</w:t>
+            </w:r>
+            <w:proofErr w:type="spellStart"/>
+            <w:r>
+              <w:rPr>
+                <w:lang w:val="en-US"/>
+              </w:rPr>
+              <w:t>Employee_date</w:t>
+            </w:r>
+            <w:proofErr w:type="spellEnd"/>
+            <w:r>
+              <w:rPr>
+                <w:lang w:val="en-US"/>
+              </w:rPr>
+              <w:t>').value = '';</w:t>
+            </w:r>
+          </w:p>
+          <w:p>
+            <w:pPr>
+              <w:spacing w:after="0" w:line="240" w:lineRule="auto"/>
+              <w:rPr>
+                <w:lang w:val="en-US"/>
+              </w:rPr>
+            </w:pPr>
+            <w:r>
+              <w:rPr>
+                <w:lang w:val="en-US"/>
+              </w:rPr>
+              <w:t xml:space="preserve">    </w:t>
+            </w:r>
+            <w:proofErr w:type="spellStart"/>
+            <w:proofErr w:type="gramStart"/>
+            <w:r>
+              <w:rPr>
+                <w:lang w:val="en-US"/>
+              </w:rPr>
+              <w:t>document.getElementById</w:t>
+            </w:r>
+            <w:proofErr w:type="spellEnd"/>
+            <w:proofErr w:type="gramEnd"/>
+            <w:r>
+              <w:rPr>
+                <w:lang w:val="en-US"/>
+              </w:rPr>
+              <w:t>('</w:t>
+            </w:r>
+            <w:proofErr w:type="spellStart"/>
+            <w:r>
+              <w:rPr>
+                <w:lang w:val="en-US"/>
+              </w:rPr>
+              <w:t>Employee_address</w:t>
+            </w:r>
+            <w:proofErr w:type="spellEnd"/>
+            <w:r>
+              <w:rPr>
+                <w:lang w:val="en-US"/>
+              </w:rPr>
+              <w:t>').value = '';</w:t>
+            </w:r>
+          </w:p>
+          <w:p>
+            <w:pPr>
+              <w:rPr>
+                <w:lang w:val="en-US"/>
+              </w:rPr>
+            </w:pPr>
+            <w:r>
+              <w:rPr>
+                <w:lang w:val="en-US"/>
+              </w:rPr>
+              <w:t>}</w:t>
+            </w:r>
+          </w:p>
+        </w:tc>
+      </w:tr>
+    </w:tbl>
+    <w:p>
+      <w:pPr>
+        <w:rPr>
+          <w:lang w:val="es-MX"/>
+        </w:rPr>
+      </w:pPr>
+    </w:p>
+    <w:p>
+      <w:pPr>
+        <w:rPr>
+          <w:lang w:val="es-MX"/>
+        </w:rPr>
+      </w:pPr>
+    </w:p>
+    <w:p>
+      <w:pPr>
+        <w:rPr>
+          <w:lang w:val="es-MX"/>
+        </w:rPr>
+      </w:pPr>
+    </w:p>
+    <w:p>
+      <w:pPr>
+        <w:rPr>
+          <w:lang w:val="es-MX"/>
+        </w:rPr>
+      </w:pPr>
+    </w:p>
+    <w:p>
+      <w:pPr>
+        <w:rPr>
+          <w:rFonts w:ascii="Century Gothic" w:hAnsi="Century Gothic"/>
+          <w:sz w:val="24"/>
+          <w:szCs w:val="24"/>
+          <w:lang w:val="es-MX"/>
+        </w:rPr>
+      </w:pPr>
+      <w:r>
+        <w:rPr>
+          <w:rFonts w:ascii="Century Gothic" w:hAnsi="Century Gothic"/>
+          <w:sz w:val="24"/>
+          <w:szCs w:val="24"/>
+          <w:lang w:val="es-MX"/>
+        </w:rPr>
+        <w:lastRenderedPageBreak/>
+        <w:t>Archivos en HTML</w:t>
+      </w:r>
+    </w:p>
+    <w:tbl>
+      <w:tblPr>
+        <w:tblStyle w:val="TableGrid"/>
+        <w:tblpPr w:leftFromText="141" w:rightFromText="141" w:vertAnchor="text" w:horzAnchor="margin" w:tblpXSpec="center" w:tblpY="580"/>
+        <w:tblW w:w="14138" w:type="dxa"/>
+        <w:tblLook w:val="04A0" w:firstRow="1" w:lastRow="0" w:firstColumn="1" w:lastColumn="0" w:noHBand="0" w:noVBand="1"/>
+      </w:tblPr>
+      <w:tblGrid>
+        <w:gridCol w:w="4370"/>
+        <w:gridCol w:w="4097"/>
+        <w:gridCol w:w="5671"/>
+      </w:tblGrid>
+      <w:tr>
+        <w:trPr>
+          <w:trHeight w:val="199"/>
+        </w:trPr>
+        <w:tc>
+          <w:tcPr>
+            <w:tcW w:w="4370" w:type="dxa"/>
+          </w:tcPr>
+          <w:p>
+            <w:pPr>
+              <w:jc w:val="center"/>
+              <w:rPr>
+                <w:lang w:val="es-MX"/>
+              </w:rPr>
+            </w:pPr>
+            <w:proofErr w:type="gramStart"/>
+            <w:r>
+              <w:rPr>
+                <w:lang w:val="es-MX"/>
+              </w:rPr>
+              <w:t>Elemento a estandarizar</w:t>
+            </w:r>
+            <w:proofErr w:type="gramEnd"/>
+          </w:p>
+        </w:tc>
+        <w:tc>
+          <w:tcPr>
+            <w:tcW w:w="4097" w:type="dxa"/>
+          </w:tcPr>
+          <w:p>
+            <w:pPr>
+              <w:jc w:val="center"/>
+              <w:rPr>
+                <w:lang w:val="es-MX"/>
+              </w:rPr>
+            </w:pPr>
+            <w:r>
+              <w:rPr>
+                <w:lang w:val="es-MX"/>
+              </w:rPr>
+              <w:t>Descripción de estándar</w:t>
+            </w:r>
+          </w:p>
+        </w:tc>
+        <w:tc>
+          <w:tcPr>
+            <w:tcW w:w="5671" w:type="dxa"/>
+          </w:tcPr>
+          <w:p>
+            <w:pPr>
+              <w:jc w:val="center"/>
+              <w:rPr>
+                <w:lang w:val="es-MX"/>
+              </w:rPr>
+            </w:pPr>
+            <w:r>
+              <w:rPr>
+                <w:lang w:val="es-MX"/>
+              </w:rPr>
+              <w:t>Ejemplo de uso</w:t>
+            </w:r>
+          </w:p>
+        </w:tc>
+      </w:tr>
+      <w:tr>
+        <w:trPr>
+          <w:trHeight w:val="199"/>
+        </w:trPr>
+        <w:tc>
+          <w:tcPr>
+            <w:tcW w:w="4370" w:type="dxa"/>
+          </w:tcPr>
+          <w:p>
+            <w:pPr>
+              <w:jc w:val="center"/>
+            </w:pPr>
+            <w:r>
+              <w:t>Título de página</w:t>
+            </w:r>
+            <w:r>
+              <w:t xml:space="preserve">/ </w:t>
+            </w:r>
+            <w:r>
+              <w:t xml:space="preserve">Page </w:t>
+            </w:r>
+            <w:proofErr w:type="spellStart"/>
+            <w:r>
+              <w:t>Title</w:t>
+            </w:r>
+            <w:proofErr w:type="spellEnd"/>
+          </w:p>
+        </w:tc>
+        <w:tc>
+          <w:tcPr>
+            <w:tcW w:w="4097" w:type="dxa"/>
+          </w:tcPr>
+          <w:p>
+            <w:pPr>
+              <w:jc w:val="center"/>
+              <w:rPr>
+                <w:lang w:val="es-MX"/>
+              </w:rPr>
+            </w:pPr>
+            <w:r>
+              <w:rPr>
+                <w:lang w:val="es-MX"/>
+              </w:rPr>
+              <w:t>El título de la página deberá ser solamente un nombre que haga referencia a la información que se muestre en la interfaz activa, siempre en inglés</w:t>
+            </w:r>
+            <w:r>
+              <w:rPr>
+                <w:lang w:val="es-MX"/>
+              </w:rPr>
+              <w:t xml:space="preserve"> y en plural</w:t>
+            </w:r>
+            <w:r>
+              <w:rPr>
+                <w:lang w:val="es-MX"/>
+              </w:rPr>
+              <w:t>.</w:t>
+            </w:r>
+          </w:p>
+        </w:tc>
+        <w:tc>
+          <w:tcPr>
+            <w:tcW w:w="5671" w:type="dxa"/>
+          </w:tcPr>
+          <w:p>
+            <w:pPr>
+              <w:jc w:val="center"/>
+              <w:rPr>
+                <w:lang w:val="en-US"/>
+              </w:rPr>
+            </w:pPr>
+            <w:r>
+              <w:rPr>
+                <w:lang w:val="en-US"/>
+              </w:rPr>
+              <w:t>&lt;title&gt;Employee</w:t>
+            </w:r>
+            <w:r>
+              <w:rPr>
+                <w:lang w:val="en-US"/>
+              </w:rPr>
+              <w:t>s</w:t>
+            </w:r>
+            <w:r>
+              <w:rPr>
+                <w:lang w:val="en-US"/>
+              </w:rPr>
+              <w:t>&lt;/title&gt;</w:t>
+            </w:r>
+          </w:p>
+        </w:tc>
+      </w:tr>
+      <w:tr>
+        <w:trPr>
+          <w:trHeight w:val="199"/>
+        </w:trPr>
+        <w:tc>
+          <w:tcPr>
+            <w:tcW w:w="4370" w:type="dxa"/>
+          </w:tcPr>
+          <w:p>
+            <w:pPr>
+              <w:jc w:val="center"/>
+              <w:rPr>
+                <w:lang w:val="en-US"/>
+              </w:rPr>
+            </w:pPr>
+            <w:r>
+              <w:rPr>
+                <w:lang w:val="en-US"/>
+              </w:rPr>
+              <w:t>Id de inputs / Inputs I</w:t>
+            </w:r>
+            <w:r>
+              <w:rPr>
+                <w:lang w:val="en-US"/>
+              </w:rPr>
+              <w:t>ds</w:t>
+            </w:r>
+          </w:p>
+        </w:tc>
+        <w:tc>
+          <w:tcPr>
+            <w:tcW w:w="4097" w:type="dxa"/>
+          </w:tcPr>
+          <w:p>
+            <w:pPr>
+              <w:jc w:val="center"/>
+            </w:pPr>
+            <w:r>
+              <w:t xml:space="preserve">El nombre de los </w:t>
+            </w:r>
+            <w:r>
+              <w:t>identificadores</w:t>
+            </w:r>
+            <w:r>
+              <w:t xml:space="preserve"> </w:t>
+            </w:r>
+            <w:r>
+              <w:t>en</w:t>
+            </w:r>
+            <w:r>
+              <w:t xml:space="preserve"> los campos deberá iniciar con mayúscula</w:t>
+            </w:r>
+            <w:r>
+              <w:t>, de estar compuesto por dos o mas palabras, cada palabra distinta deberá ir separada por un guion bajo, y la palabra que siga al guion debe ser minúscula.</w:t>
+            </w:r>
+            <w:r>
+              <w:t xml:space="preserve"> </w:t>
+            </w:r>
+          </w:p>
+        </w:tc>
+        <w:tc>
+          <w:tcPr>
+            <w:tcW w:w="5671" w:type="dxa"/>
+          </w:tcPr>
+          <w:p>
+            <w:pPr>
+              <w:rPr>
+                <w:lang w:val="en-US"/>
+              </w:rPr>
+            </w:pPr>
+            <w:r>
+              <w:rPr>
+                <w:lang w:val="en-US"/>
+              </w:rPr>
+              <w:t>&lt;input type="text" required id="</w:t>
+            </w:r>
+            <w:proofErr w:type="spellStart"/>
+            <w:r>
+              <w:rPr>
+                <w:lang w:val="en-US"/>
+              </w:rPr>
+              <w:t>Employee_name</w:t>
+            </w:r>
+            <w:proofErr w:type="spellEnd"/>
+            <w:r>
+              <w:rPr>
+                <w:lang w:val="en-US"/>
+              </w:rPr>
+              <w:t>" /&gt;</w:t>
+            </w:r>
+          </w:p>
+        </w:tc>
+      </w:tr>
+      <w:tr>
+        <w:trPr>
+          <w:trHeight w:val="199"/>
+        </w:trPr>
+        <w:tc>
+          <w:tcPr>
+            <w:tcW w:w="4370" w:type="dxa"/>
+          </w:tcPr>
+          <w:p>
+            <w:pPr>
+              <w:jc w:val="center"/>
+              <w:rPr>
+                <w:lang w:val="es-MX"/>
+              </w:rPr>
+            </w:pPr>
+            <w:r>
+              <w:rPr>
+                <w:lang w:val="es-MX"/>
+              </w:rPr>
+              <w:t xml:space="preserve">Nombre de inputs / Inputs </w:t>
+            </w:r>
+            <w:proofErr w:type="spellStart"/>
+            <w:r>
+              <w:rPr>
+                <w:lang w:val="es-MX"/>
+              </w:rPr>
+              <w:t>name</w:t>
+            </w:r>
+            <w:proofErr w:type="spellEnd"/>
+          </w:p>
+        </w:tc>
+        <w:tc>
+          <w:tcPr>
+            <w:tcW w:w="4097" w:type="dxa"/>
+          </w:tcPr>
+          <w:p>
+            <w:pPr>
+              <w:jc w:val="center"/>
+              <w:rPr>
+                <w:lang w:val="es-MX"/>
+              </w:rPr>
+            </w:pPr>
+            <w:r>
+              <w:t xml:space="preserve">El nombre de los </w:t>
+            </w:r>
+            <w:r>
+              <w:t>campos</w:t>
+            </w:r>
+            <w:r>
+              <w:t xml:space="preserve"> deberá iniciar con </w:t>
+            </w:r>
+            <w:r>
+              <w:t>minúscula</w:t>
+            </w:r>
+            <w:r>
+              <w:t xml:space="preserve">, de estar compuesto por dos o </w:t>
+            </w:r>
+            <w:r>
+              <w:t>más</w:t>
+            </w:r>
+            <w:r>
+              <w:t xml:space="preserve"> palabras, cada palabra distinta deberá ir separada por un guion bajo, y la palabra que siga al guion debe ser minúscula.</w:t>
+            </w:r>
+          </w:p>
+        </w:tc>
+        <w:tc>
+          <w:tcPr>
+            <w:tcW w:w="5671" w:type="dxa"/>
+          </w:tcPr>
+          <w:p>
+            <w:pPr>
+              <w:rPr>
+                <w:lang w:val="en-US"/>
+              </w:rPr>
+            </w:pPr>
+            <w:r>
+              <w:rPr>
+                <w:lang w:val="en-US"/>
+              </w:rPr>
+              <w:t>&lt;input type="text" required name="</w:t>
+            </w:r>
+            <w:proofErr w:type="spellStart"/>
+            <w:r>
+              <w:rPr>
+                <w:lang w:val="en-US"/>
+              </w:rPr>
+              <w:t>employee_name</w:t>
+            </w:r>
+            <w:proofErr w:type="spellEnd"/>
+            <w:r>
+              <w:rPr>
+                <w:lang w:val="en-US"/>
+              </w:rPr>
+              <w:t>" /&gt;</w:t>
+            </w:r>
+          </w:p>
+        </w:tc>
+      </w:tr>
+    </w:tbl>
+    <w:p>
+      <w:pPr>
+        <w:rPr>
+          <w:rFonts w:ascii="Century Gothic" w:hAnsi="Century Gothic"/>
+          <w:sz w:val="24"/>
+          <w:szCs w:val="24"/>
+          <w:lang w:val="en-US"/>
+        </w:rPr>
+      </w:pPr>
+    </w:p>
+    <w:p>
+      <w:pPr>
+        <w:rPr>
+          <w:rFonts w:ascii="Century Gothic" w:hAnsi="Century Gothic"/>
+          <w:sz w:val="24"/>
+          <w:szCs w:val="24"/>
+          <w:lang w:val="en-US"/>
+        </w:rPr>
+      </w:pPr>
+    </w:p>
+    <w:p>
+      <w:pPr>
+        <w:rPr>
+          <w:rFonts w:ascii="Century Gothic" w:hAnsi="Century Gothic"/>
+          <w:sz w:val="24"/>
+          <w:szCs w:val="24"/>
+          <w:lang w:val="en-US"/>
+        </w:rPr>
+      </w:pPr>
+    </w:p>
+    <w:p>
+      <w:pPr>
+        <w:tabs>
+          <w:tab w:val="left" w:pos="3510"/>
+        </w:tabs>
+        <w:rPr>
+          <w:rFonts w:ascii="Century Gothic" w:hAnsi="Century Gothic"/>
+          <w:sz w:val="24"/>
+          <w:szCs w:val="24"/>
+          <w:lang w:val="en-US"/>
+        </w:rPr>
+      </w:pPr>
+      <w:r>
+        <w:rPr>
+          <w:rFonts w:ascii="Century Gothic" w:hAnsi="Century Gothic"/>
+          <w:sz w:val="24"/>
+          <w:szCs w:val="24"/>
+          <w:lang w:val="en-US"/>
+        </w:rPr>
+        <w:tab/>
+      </w:r>
+    </w:p>
+    <w:p>
+      <w:pPr>
+        <w:tabs>
+          <w:tab w:val="left" w:pos="3510"/>
+        </w:tabs>
+        <w:rPr>
+          <w:rFonts w:ascii="Century Gothic" w:hAnsi="Century Gothic"/>
+          <w:sz w:val="24"/>
+          <w:szCs w:val="24"/>
+          <w:lang w:val="en-US"/>
+        </w:rPr>
+      </w:pPr>
+    </w:p>
+    <w:p>
+      <w:pPr>
+        <w:tabs>
+          <w:tab w:val="left" w:pos="3510"/>
+        </w:tabs>
+        <w:rPr>
+          <w:rFonts w:ascii="Century Gothic" w:hAnsi="Century Gothic"/>
+          <w:sz w:val="24"/>
+          <w:szCs w:val="24"/>
+          <w:lang w:val="en-US"/>
+        </w:rPr>
+      </w:pPr>
+    </w:p>
+    <w:p>
+      <w:pPr>
+        <w:tabs>
+          <w:tab w:val="left" w:pos="3510"/>
+        </w:tabs>
+        <w:rPr>
+          <w:rFonts w:ascii="Century Gothic" w:hAnsi="Century Gothic"/>
+          <w:sz w:val="24"/>
+          <w:szCs w:val="24"/>
+          <w:lang w:val="en-US"/>
+        </w:rPr>
+      </w:pPr>
+    </w:p>
+    <w:p>
+      <w:pPr>
+        <w:tabs>
+          <w:tab w:val="left" w:pos="3510"/>
+        </w:tabs>
+        <w:rPr>
+          <w:rFonts w:ascii="Century Gothic" w:hAnsi="Century Gothic"/>
+          <w:sz w:val="24"/>
+          <w:szCs w:val="24"/>
+          <w:lang w:val="en-US"/>
+        </w:rPr>
+      </w:pPr>
+    </w:p>
+    <w:p>
+      <w:pPr>
+        <w:tabs>
+          <w:tab w:val="left" w:pos="3510"/>
+        </w:tabs>
+        <w:rPr>
+          <w:rFonts w:ascii="Century Gothic" w:hAnsi="Century Gothic"/>
+          <w:sz w:val="24"/>
+          <w:szCs w:val="24"/>
+          <w:lang w:val="en-US"/>
+        </w:rPr>
+      </w:pPr>
+      <w:proofErr w:type="spellStart"/>
+      <w:r>
+        <w:rPr>
+          <w:rFonts w:ascii="Century Gothic" w:hAnsi="Century Gothic"/>
+          <w:sz w:val="24"/>
+          <w:szCs w:val="24"/>
+          <w:lang w:val="en-US"/>
+        </w:rPr>
+        <w:lastRenderedPageBreak/>
+        <w:t>Generalidades</w:t>
+      </w:r>
+      <w:proofErr w:type="spellEnd"/>
+      <w:r>
+        <w:rPr>
+          <w:rFonts w:ascii="Century Gothic" w:hAnsi="Century Gothic"/>
+          <w:sz w:val="24"/>
+          <w:szCs w:val="24"/>
+          <w:lang w:val="en-US"/>
+        </w:rPr>
+        <w:t>:</w:t>
+      </w:r>
+    </w:p>
+    <w:p>
+      <w:pPr>
+        <w:tabs>
+          <w:tab w:val="left" w:pos="3510"/>
+        </w:tabs>
+        <w:rPr>
+          <w:rFonts w:ascii="Century Gothic" w:hAnsi="Century Gothic"/>
+          <w:sz w:val="24"/>
+          <w:szCs w:val="24"/>
+        </w:rPr>
+      </w:pPr>
+      <w:r>
+        <w:rPr>
+          <w:rFonts w:ascii="Century Gothic" w:hAnsi="Century Gothic"/>
+          <w:sz w:val="24"/>
+          <w:szCs w:val="24"/>
+        </w:rPr>
+        <w:t>El nombramiento de los a</w:t>
+      </w:r>
+      <w:r>
+        <w:rPr>
+          <w:rFonts w:ascii="Century Gothic" w:hAnsi="Century Gothic"/>
+          <w:sz w:val="24"/>
+          <w:szCs w:val="24"/>
+        </w:rPr>
+        <w:t>rchivos</w:t>
+      </w:r>
+      <w:r>
+        <w:rPr>
+          <w:rFonts w:ascii="Century Gothic" w:hAnsi="Century Gothic"/>
+          <w:sz w:val="24"/>
+          <w:szCs w:val="24"/>
+        </w:rPr>
+        <w:t xml:space="preserve"> y directorios</w:t>
+      </w:r>
+      <w:r>
+        <w:rPr>
+          <w:rFonts w:ascii="Century Gothic" w:hAnsi="Century Gothic"/>
+          <w:sz w:val="24"/>
+          <w:szCs w:val="24"/>
+        </w:rPr>
+        <w:t xml:space="preserve"> sin importar su extensión debe realizarse en minúscula</w:t>
+      </w:r>
+      <w:r>
+        <w:rPr>
+          <w:rFonts w:ascii="Century Gothic" w:hAnsi="Century Gothic"/>
+          <w:sz w:val="24"/>
+          <w:szCs w:val="24"/>
+        </w:rPr>
+        <w:t>.</w:t>
+      </w:r>
+    </w:p>
+    <w:p>
+      <w:pPr>
+        <w:pStyle w:val="ListParagraph"/>
+        <w:numPr>
+          <w:ilvl w:val="0"/>
+          <w:numId w:val="1"/>
+        </w:numPr>
+        <w:tabs>
+          <w:tab w:val="left" w:pos="3510"/>
+        </w:tabs>
+        <w:rPr>
+          <w:rFonts w:ascii="Century Gothic" w:hAnsi="Century Gothic"/>
+          <w:sz w:val="24"/>
+          <w:szCs w:val="24"/>
+        </w:rPr>
+      </w:pPr>
+      <w:proofErr w:type="spellStart"/>
+      <w:r>
+        <w:rPr>
+          <w:rFonts w:ascii="Century Gothic" w:hAnsi="Century Gothic"/>
+          <w:sz w:val="24"/>
+          <w:szCs w:val="24"/>
+        </w:rPr>
+        <w:t>Dao</w:t>
+      </w:r>
+      <w:proofErr w:type="spellEnd"/>
+      <w:r>
+        <w:rPr>
+          <w:rFonts w:ascii="Century Gothic" w:hAnsi="Century Gothic"/>
+          <w:sz w:val="24"/>
+          <w:szCs w:val="24"/>
+        </w:rPr>
+        <w:t>:</w:t>
+      </w:r>
+    </w:p>
+    <w:p>
+      <w:pPr>
+        <w:pStyle w:val="ListParagraph"/>
+        <w:tabs>
+          <w:tab w:val="left" w:pos="3510"/>
+        </w:tabs>
+        <w:ind w:left="495"/>
+        <w:rPr>
+          <w:rFonts w:ascii="Century Gothic" w:hAnsi="Century Gothic"/>
+          <w:sz w:val="24"/>
+          <w:szCs w:val="24"/>
+        </w:rPr>
+      </w:pPr>
+      <w:r>
+        <w:rPr>
+          <w:rFonts w:ascii="Century Gothic" w:hAnsi="Century Gothic"/>
+          <w:sz w:val="24"/>
+          <w:szCs w:val="24"/>
+        </w:rPr>
+        <w:t>Los archivos en el directorio deberán estar escritos con un nombre que haga referencia a la información que maneja el archivo en singular seguida de un guion bajo y la palabra “</w:t>
+      </w:r>
+      <w:proofErr w:type="spellStart"/>
+      <w:r>
+        <w:rPr>
+          <w:rFonts w:ascii="Century Gothic" w:hAnsi="Century Gothic"/>
+          <w:sz w:val="24"/>
+          <w:szCs w:val="24"/>
+        </w:rPr>
+        <w:t>queries</w:t>
+      </w:r>
+      <w:proofErr w:type="spellEnd"/>
+      <w:r>
+        <w:rPr>
+          <w:rFonts w:ascii="Century Gothic" w:hAnsi="Century Gothic"/>
+          <w:sz w:val="24"/>
+          <w:szCs w:val="24"/>
+        </w:rPr>
+        <w:t>” siempre en minúscula.</w:t>
+      </w:r>
+    </w:p>
+    <w:p>
+      <w:pPr>
+        <w:pStyle w:val="ListParagraph"/>
+        <w:numPr>
+          <w:ilvl w:val="0"/>
+          <w:numId w:val="1"/>
+        </w:numPr>
+        <w:tabs>
+          <w:tab w:val="left" w:pos="3510"/>
+        </w:tabs>
+        <w:rPr>
+          <w:rFonts w:ascii="Century Gothic" w:hAnsi="Century Gothic"/>
+          <w:sz w:val="24"/>
+          <w:szCs w:val="24"/>
+        </w:rPr>
+      </w:pPr>
+      <w:proofErr w:type="spellStart"/>
+      <w:r>
+        <w:rPr>
+          <w:rFonts w:ascii="Century Gothic" w:hAnsi="Century Gothic"/>
+          <w:sz w:val="24"/>
+          <w:szCs w:val="24"/>
+        </w:rPr>
+        <w:t>Dto</w:t>
+      </w:r>
+      <w:proofErr w:type="spellEnd"/>
+      <w:r>
+        <w:rPr>
+          <w:rFonts w:ascii="Century Gothic" w:hAnsi="Century Gothic"/>
+          <w:sz w:val="24"/>
+          <w:szCs w:val="24"/>
+        </w:rPr>
+        <w:t>:</w:t>
+      </w:r>
+    </w:p>
+    <w:p>
+      <w:pPr>
+        <w:pStyle w:val="ListParagraph"/>
+        <w:tabs>
+          <w:tab w:val="left" w:pos="3510"/>
+        </w:tabs>
+        <w:ind w:left="495"/>
+        <w:rPr>
+          <w:rFonts w:ascii="Century Gothic" w:hAnsi="Century Gothic"/>
+          <w:sz w:val="24"/>
+          <w:szCs w:val="24"/>
+        </w:rPr>
+      </w:pPr>
+      <w:r>
+        <w:rPr>
+          <w:rFonts w:ascii="Century Gothic" w:hAnsi="Century Gothic"/>
+          <w:sz w:val="24"/>
+          <w:szCs w:val="24"/>
+        </w:rPr>
+        <w:t>Los archivos en el directorio deberán estar escritos con un nombre que haga referencia a la información que maneja el archivo en singular.</w:t>
+      </w:r>
+    </w:p>
+    <w:p>
+      <w:pPr>
+        <w:pStyle w:val="ListParagraph"/>
+        <w:numPr>
+          <w:ilvl w:val="0"/>
+          <w:numId w:val="1"/>
+        </w:numPr>
+        <w:tabs>
+          <w:tab w:val="left" w:pos="3510"/>
+        </w:tabs>
+        <w:rPr>
+          <w:rFonts w:ascii="Century Gothic" w:hAnsi="Century Gothic"/>
+          <w:sz w:val="24"/>
+          <w:szCs w:val="24"/>
+        </w:rPr>
+      </w:pPr>
+      <w:proofErr w:type="spellStart"/>
+      <w:r>
+        <w:rPr>
+          <w:rFonts w:ascii="Century Gothic" w:hAnsi="Century Gothic"/>
+          <w:sz w:val="24"/>
+          <w:szCs w:val="24"/>
+        </w:rPr>
+        <w:t>Bussiness</w:t>
+      </w:r>
+      <w:proofErr w:type="spellEnd"/>
+      <w:r>
+        <w:rPr>
+          <w:rFonts w:ascii="Century Gothic" w:hAnsi="Century Gothic"/>
+          <w:sz w:val="24"/>
+          <w:szCs w:val="24"/>
+        </w:rPr>
+        <w:t>:</w:t>
+      </w:r>
+    </w:p>
+    <w:p>
+      <w:pPr>
+        <w:pStyle w:val="ListParagraph"/>
+        <w:tabs>
+          <w:tab w:val="left" w:pos="3510"/>
+        </w:tabs>
+        <w:ind w:left="495"/>
+        <w:rPr>
+          <w:rFonts w:ascii="Century Gothic" w:hAnsi="Century Gothic"/>
+          <w:sz w:val="24"/>
+          <w:szCs w:val="24"/>
+        </w:rPr>
+      </w:pPr>
+      <w:r>
+        <w:rPr>
+          <w:rFonts w:ascii="Century Gothic" w:hAnsi="Century Gothic"/>
+          <w:sz w:val="24"/>
+          <w:szCs w:val="24"/>
+        </w:rPr>
+        <w:t xml:space="preserve">Los archivos en el directorio </w:t>
+      </w:r>
+      <w:r>
+        <w:rPr>
+          <w:rFonts w:ascii="Century Gothic" w:hAnsi="Century Gothic"/>
+          <w:sz w:val="24"/>
+          <w:szCs w:val="24"/>
+        </w:rPr>
+        <w:t>deberán</w:t>
+      </w:r>
+      <w:r>
+        <w:rPr>
+          <w:rFonts w:ascii="Century Gothic" w:hAnsi="Century Gothic"/>
+          <w:sz w:val="24"/>
+          <w:szCs w:val="24"/>
+        </w:rPr>
+        <w:t xml:space="preserve"> estar escritos con un nombre que haga referencia a la información que maneja el archivo en singular.</w:t>
+      </w:r>
+    </w:p>
+    <w:p>
+      <w:pPr>
+        <w:pStyle w:val="ListParagraph"/>
+        <w:numPr>
+          <w:ilvl w:val="0"/>
+          <w:numId w:val="1"/>
+        </w:numPr>
+        <w:tabs>
+          <w:tab w:val="left" w:pos="3510"/>
+        </w:tabs>
+        <w:rPr>
+          <w:rFonts w:ascii="Century Gothic" w:hAnsi="Century Gothic"/>
+          <w:sz w:val="24"/>
+          <w:szCs w:val="24"/>
+        </w:rPr>
+      </w:pPr>
+      <w:r>
+        <w:rPr>
+          <w:rFonts w:ascii="Century Gothic" w:hAnsi="Century Gothic"/>
+          <w:sz w:val="24"/>
+          <w:szCs w:val="24"/>
+        </w:rPr>
+        <w:t>JavaScript:</w:t>
+      </w:r>
+    </w:p>
+    <w:p>
+      <w:pPr>
+        <w:pStyle w:val="ListParagraph"/>
+        <w:tabs>
+          <w:tab w:val="left" w:pos="3510"/>
+        </w:tabs>
+        <w:ind w:left="495"/>
+        <w:rPr>
+          <w:rFonts w:ascii="Century Gothic" w:hAnsi="Century Gothic"/>
+          <w:sz w:val="24"/>
+          <w:szCs w:val="24"/>
+        </w:rPr>
+      </w:pPr>
+      <w:r>
+        <w:rPr>
+          <w:rFonts w:ascii="Century Gothic" w:hAnsi="Century Gothic"/>
+          <w:sz w:val="24"/>
+          <w:szCs w:val="24"/>
+        </w:rPr>
+        <w:t>Los archivos en el directorio deberán estar escritos con un nombre que haga referencia a la información que maneja el archivo en singular</w:t>
+      </w:r>
+      <w:r>
+        <w:rPr>
+          <w:rFonts w:ascii="Century Gothic" w:hAnsi="Century Gothic"/>
+          <w:sz w:val="24"/>
+          <w:szCs w:val="24"/>
+        </w:rPr>
+        <w:t xml:space="preserve"> a excepción de “components.js”.</w:t>
+      </w:r>
+    </w:p>
+    <w:p>
+      <w:pPr>
+        <w:pStyle w:val="ListParagraph"/>
+        <w:numPr>
+          <w:ilvl w:val="0"/>
+          <w:numId w:val="1"/>
+        </w:numPr>
+        <w:tabs>
+          <w:tab w:val="left" w:pos="3510"/>
+        </w:tabs>
+        <w:rPr>
+          <w:rFonts w:ascii="Century Gothic" w:hAnsi="Century Gothic"/>
+          <w:sz w:val="24"/>
+          <w:szCs w:val="24"/>
+        </w:rPr>
+      </w:pPr>
+      <w:r>
+        <w:rPr>
+          <w:rFonts w:ascii="Century Gothic" w:hAnsi="Century Gothic"/>
+          <w:sz w:val="24"/>
+          <w:szCs w:val="24"/>
+        </w:rPr>
+        <w:t>HTML:</w:t>
+      </w:r>
+    </w:p>
+    <w:p>
+      <w:pPr>
+        <w:pStyle w:val="ListParagraph"/>
+        <w:tabs>
+          <w:tab w:val="left" w:pos="3510"/>
+        </w:tabs>
+        <w:ind w:left="495"/>
+        <w:rPr>
+          <w:rFonts w:ascii="Century Gothic" w:hAnsi="Century Gothic"/>
+          <w:sz w:val="24"/>
+          <w:szCs w:val="24"/>
+        </w:rPr>
+      </w:pPr>
+      <w:r>
+        <w:rPr>
+          <w:rFonts w:ascii="Century Gothic" w:hAnsi="Century Gothic"/>
+          <w:sz w:val="24"/>
+          <w:szCs w:val="24"/>
+        </w:rPr>
+        <w:t>Los archivos en el directorio deberán estar escritos con un nombre que haga referencia a la información que maneja el archivo en singular</w:t>
+      </w:r>
+      <w:r>
+        <w:rPr>
+          <w:rFonts w:ascii="Century Gothic" w:hAnsi="Century Gothic"/>
+          <w:sz w:val="24"/>
+          <w:szCs w:val="24"/>
+        </w:rPr>
+        <w:t xml:space="preserve"> a excepción de “components.js”.</w:t>
+      </w:r>
+    </w:p>
+    <w:p>
+      <w:pPr>
+        <w:tabs>
+          <w:tab w:val="left" w:pos="3510"/>
+        </w:tabs>
+        <w:rPr>
+          <w:rFonts w:ascii="Century Gothic" w:hAnsi="Century Gothic"/>
+          <w:sz w:val="24"/>
+          <w:szCs w:val="24"/>
+        </w:rPr>
+      </w:pPr>
+      <w:r>
+        <w:rPr>
+          <w:rFonts w:ascii="Century Gothic" w:hAnsi="Century Gothic"/>
+          <w:sz w:val="24"/>
+          <w:szCs w:val="24"/>
+        </w:rPr>
+        <w:t xml:space="preserve">El idioma definido para todos los archivos de HTML es </w:t>
+      </w:r>
+      <w:r>
+        <w:rPr>
+          <w:rFonts w:ascii="Century Gothic" w:hAnsi="Century Gothic"/>
+          <w:sz w:val="24"/>
+          <w:szCs w:val="24"/>
+        </w:rPr>
+        <w:t>inglés.</w:t>
+      </w:r>
+    </w:p>
+    <w:p>
+      <w:pPr>
+        <w:tabs>
+          <w:tab w:val="left" w:pos="3510"/>
+        </w:tabs>
+        <w:rPr>
+          <w:rFonts w:ascii="Century Gothic" w:hAnsi="Century Gothic"/>
+          <w:sz w:val="24"/>
+          <w:szCs w:val="24"/>
+        </w:rPr>
+      </w:pPr>
+      <w:r>
+        <w:rPr>
+          <w:rFonts w:ascii="Century Gothic" w:hAnsi="Century Gothic"/>
+          <w:sz w:val="24"/>
+          <w:szCs w:val="24"/>
+        </w:rPr>
+        <w:t>Todos los mensajes de respuesta en acciones deberán ser escritos en inglés.</w:t>
+      </w:r>
+    </w:p>
+    <w:p>
+      <w:pPr>
+        <w:tabs>
+          <w:tab w:val="left" w:pos="3510"/>
+        </w:tabs>
+        <w:rPr>
+          <w:rFonts w:ascii="Century Gothic" w:hAnsi="Century Gothic"/>
+          <w:sz w:val="24"/>
+          <w:szCs w:val="24"/>
+        </w:rPr>
+      </w:pPr>
+      <w:r>
+        <w:rPr>
+          <w:rFonts w:ascii="Century Gothic" w:hAnsi="Century Gothic"/>
+          <w:sz w:val="24"/>
+          <w:szCs w:val="24"/>
+        </w:rPr>
+        <w:t>Los títulos de alertas y mensajes asociados deben ser escritos en inglés.</w:t>
+      </w:r>
     </w:p>
     <w:sectPr>
-      <w:headerReference w:type="default" r:id="rId7"/>
+      <w:headerReference w:type="default" r:id="rId8"/>
       <w:pgSz w:w="15840" w:h="12240" w:orient="landscape"/>
       <w:pgMar w:top="1701" w:right="1417" w:bottom="1701" w:left="1417" w:header="708" w:footer="708" w:gutter="0"/>
       <w:cols w:space="708"/>
@@ -2279,7 +5193,7 @@
 </file>
 
 <file path=word/endnotes.xml><?xml version="1.0" encoding="utf-8"?>
-<w:endnotes xmlns:wpc="http://schemas.microsoft.com/office/word/2010/wordprocessingCanvas" xmlns:cx="http://schemas.microsoft.com/office/drawing/2014/chartex" xmlns:cx1="http://schemas.microsoft.com/office/drawing/2015/9/8/chartex" xmlns:cx2="http://schemas.microsoft.com/office/drawing/2015/10/21/chartex" xmlns:cx3="http://schemas.microsoft.com/office/drawing/2016/5/9/chartex" xmlns:cx4="http://schemas.microsoft.com/office/drawing/2016/5/10/chartex" xmlns:cx5="http://schemas.microsoft.com/office/drawing/2016/5/11/chartex" xmlns:cx6="http://schemas.microsoft.com/office/drawing/2016/5/12/chartex" xmlns:cx7="http://schemas.microsoft.com/office/drawing/2016/5/13/chartex" xmlns:cx8="http://schemas.microsoft.com/office/drawing/2016/5/14/chartex" xmlns:mc="http://schemas.openxmlformats.org/markup-compatibility/2006" xmlns:aink="http://schemas.microsoft.com/office/drawing/2016/ink" xmlns:am3d="http://schemas.microsoft.com/office/drawing/2017/model3d" xmlns:o="urn:schemas-microsoft-com:office:office" xmlns:r="http://schemas.openxmlformats.org/officeDocument/2006/relationships" xmlns:m="http://schemas.openxmlformats.org/officeDocument/2006/math" xmlns:v="urn:schemas-microsoft-com:vml" xmlns:wp14="http://schemas.microsoft.com/office/word/2010/wordprocessingDrawing" xmlns:wp="http://schemas.openxmlformats.org/drawingml/2006/wordprocessingDrawing" xmlns:w10="urn:schemas-microsoft-com:office:word" xmlns:w="http://schemas.openxmlformats.org/wordprocessingml/2006/main" xmlns:w14="http://schemas.microsoft.com/office/word/2010/wordml" xmlns:w15="http://schemas.microsoft.com/office/word/2012/wordml" xmlns:w16cid="http://schemas.microsoft.com/office/word/2016/wordml/cid" xmlns:w16se="http://schemas.microsoft.com/office/word/2015/wordml/symex" xmlns:wpg="http://schemas.microsoft.com/office/word/2010/wordprocessingGroup" xmlns:wpi="http://schemas.microsoft.com/office/word/2010/wordprocessingInk" xmlns:wne="http://schemas.microsoft.com/office/word/2006/wordml" xmlns:wps="http://schemas.microsoft.com/office/word/2010/wordprocessingShape" mc:Ignorable="w14 w15 w16se w16cid wp14">
+<w:endnotes xmlns:wpc="http://schemas.microsoft.com/office/word/2010/wordprocessingCanvas" xmlns:cx="http://schemas.microsoft.com/office/drawing/2014/chartex" xmlns:cx1="http://schemas.microsoft.com/office/drawing/2015/9/8/chartex" xmlns:cx2="http://schemas.microsoft.com/office/drawing/2015/10/21/chartex" xmlns:cx3="http://schemas.microsoft.com/office/drawing/2016/5/9/chartex" xmlns:cx4="http://schemas.microsoft.com/office/drawing/2016/5/10/chartex" xmlns:cx5="http://schemas.microsoft.com/office/drawing/2016/5/11/chartex" xmlns:cx6="http://schemas.microsoft.com/office/drawing/2016/5/12/chartex" xmlns:cx7="http://schemas.microsoft.com/office/drawing/2016/5/13/chartex" xmlns:cx8="http://schemas.microsoft.com/office/drawing/2016/5/14/chartex" xmlns:mc="http://schemas.openxmlformats.org/markup-compatibility/2006" xmlns:aink="http://schemas.microsoft.com/office/drawing/2016/ink" xmlns:am3d="http://schemas.microsoft.com/office/drawing/2017/model3d" xmlns:o="urn:schemas-microsoft-com:office:office" xmlns:oel="http://schemas.microsoft.com/office/2019/extlst" xmlns:r="http://schemas.openxmlformats.org/officeDocument/2006/relationships" xmlns:m="http://schemas.openxmlformats.org/officeDocument/2006/math" xmlns:v="urn:schemas-microsoft-com:vml" xmlns:wp14="http://schemas.microsoft.com/office/word/2010/wordprocessingDrawing" xmlns:wp="http://schemas.openxmlformats.org/drawingml/2006/wordprocessingDrawing" xmlns:w10="urn:schemas-microsoft-com:office:word" xmlns:w="http://schemas.openxmlformats.org/wordprocessingml/2006/main" xmlns:w14="http://schemas.microsoft.com/office/word/2010/wordml" xmlns:w15="http://schemas.microsoft.com/office/word/2012/wordml" xmlns:w16cex="http://schemas.microsoft.com/office/word/2018/wordml/cex" xmlns:w16cid="http://schemas.microsoft.com/office/word/2016/wordml/cid" xmlns:w16="http://schemas.microsoft.com/office/word/2018/wordml" xmlns:w16du="http://schemas.microsoft.com/office/word/2023/wordml/word16du" xmlns:w16sdtdh="http://schemas.microsoft.com/office/word/2020/wordml/sdtdatahash" xmlns:w16se="http://schemas.microsoft.com/office/word/2015/wordml/symex" xmlns:wpg="http://schemas.microsoft.com/office/word/2010/wordprocessingGroup" xmlns:wpi="http://schemas.microsoft.com/office/word/2010/wordprocessingInk" xmlns:wne="http://schemas.microsoft.com/office/word/2006/wordml" xmlns:wps="http://schemas.microsoft.com/office/word/2010/wordprocessingShape" mc:Ignorable="w14 w15 w16se w16cid w16 w16cex w16sdtdh wp14">
   <w:endnote w:type="separator" w:id="-1">
     <w:p>
       <w:pPr>
@@ -2304,7 +5218,7 @@
 </file>
 
 <file path=word/footnotes.xml><?xml version="1.0" encoding="utf-8"?>
-<w:footnotes xmlns:wpc="http://schemas.microsoft.com/office/word/2010/wordprocessingCanvas" xmlns:cx="http://schemas.microsoft.com/office/drawing/2014/chartex" xmlns:cx1="http://schemas.microsoft.com/office/drawing/2015/9/8/chartex" xmlns:cx2="http://schemas.microsoft.com/office/drawing/2015/10/21/chartex" xmlns:cx3="http://schemas.microsoft.com/office/drawing/2016/5/9/chartex" xmlns:cx4="http://schemas.microsoft.com/office/drawing/2016/5/10/chartex" xmlns:cx5="http://schemas.microsoft.com/office/drawing/2016/5/11/chartex" xmlns:cx6="http://schemas.microsoft.com/office/drawing/2016/5/12/chartex" xmlns:cx7="http://schemas.microsoft.com/office/drawing/2016/5/13/chartex" xmlns:cx8="http://schemas.microsoft.com/office/drawing/2016/5/14/chartex" xmlns:mc="http://schemas.openxmlformats.org/markup-compatibility/2006" xmlns:aink="http://schemas.microsoft.com/office/drawing/2016/ink" xmlns:am3d="http://schemas.microsoft.com/office/drawing/2017/model3d" xmlns:o="urn:schemas-microsoft-com:office:office" xmlns:r="http://schemas.openxmlformats.org/officeDocument/2006/relationships" xmlns:m="http://schemas.openxmlformats.org/officeDocument/2006/math" xmlns:v="urn:schemas-microsoft-com:vml" xmlns:wp14="http://schemas.microsoft.com/office/word/2010/wordprocessingDrawing" xmlns:wp="http://schemas.openxmlformats.org/drawingml/2006/wordprocessingDrawing" xmlns:w10="urn:schemas-microsoft-com:office:word" xmlns:w="http://schemas.openxmlformats.org/wordprocessingml/2006/main" xmlns:w14="http://schemas.microsoft.com/office/word/2010/wordml" xmlns:w15="http://schemas.microsoft.com/office/word/2012/wordml" xmlns:w16cid="http://schemas.microsoft.com/office/word/2016/wordml/cid" xmlns:w16se="http://schemas.microsoft.com/office/word/2015/wordml/symex" xmlns:wpg="http://schemas.microsoft.com/office/word/2010/wordprocessingGroup" xmlns:wpi="http://schemas.microsoft.com/office/word/2010/wordprocessingInk" xmlns:wne="http://schemas.microsoft.com/office/word/2006/wordml" xmlns:wps="http://schemas.microsoft.com/office/word/2010/wordprocessingShape" mc:Ignorable="w14 w15 w16se w16cid wp14">
+<w:footnotes xmlns:wpc="http://schemas.microsoft.com/office/word/2010/wordprocessingCanvas" xmlns:cx="http://schemas.microsoft.com/office/drawing/2014/chartex" xmlns:cx1="http://schemas.microsoft.com/office/drawing/2015/9/8/chartex" xmlns:cx2="http://schemas.microsoft.com/office/drawing/2015/10/21/chartex" xmlns:cx3="http://schemas.microsoft.com/office/drawing/2016/5/9/chartex" xmlns:cx4="http://schemas.microsoft.com/office/drawing/2016/5/10/chartex" xmlns:cx5="http://schemas.microsoft.com/office/drawing/2016/5/11/chartex" xmlns:cx6="http://schemas.microsoft.com/office/drawing/2016/5/12/chartex" xmlns:cx7="http://schemas.microsoft.com/office/drawing/2016/5/13/chartex" xmlns:cx8="http://schemas.microsoft.com/office/drawing/2016/5/14/chartex" xmlns:mc="http://schemas.openxmlformats.org/markup-compatibility/2006" xmlns:aink="http://schemas.microsoft.com/office/drawing/2016/ink" xmlns:am3d="http://schemas.microsoft.com/office/drawing/2017/model3d" xmlns:o="urn:schemas-microsoft-com:office:office" xmlns:oel="http://schemas.microsoft.com/office/2019/extlst" xmlns:r="http://schemas.openxmlformats.org/officeDocument/2006/relationships" xmlns:m="http://schemas.openxmlformats.org/officeDocument/2006/math" xmlns:v="urn:schemas-microsoft-com:vml" xmlns:wp14="http://schemas.microsoft.com/office/word/2010/wordprocessingDrawing" xmlns:wp="http://schemas.openxmlformats.org/drawingml/2006/wordprocessingDrawing" xmlns:w10="urn:schemas-microsoft-com:office:word" xmlns:w="http://schemas.openxmlformats.org/wordprocessingml/2006/main" xmlns:w14="http://schemas.microsoft.com/office/word/2010/wordml" xmlns:w15="http://schemas.microsoft.com/office/word/2012/wordml" xmlns:w16cex="http://schemas.microsoft.com/office/word/2018/wordml/cex" xmlns:w16cid="http://schemas.microsoft.com/office/word/2016/wordml/cid" xmlns:w16="http://schemas.microsoft.com/office/word/2018/wordml" xmlns:w16du="http://schemas.microsoft.com/office/word/2023/wordml/word16du" xmlns:w16sdtdh="http://schemas.microsoft.com/office/word/2020/wordml/sdtdatahash" xmlns:w16se="http://schemas.microsoft.com/office/word/2015/wordml/symex" xmlns:wpg="http://schemas.microsoft.com/office/word/2010/wordprocessingGroup" xmlns:wpi="http://schemas.microsoft.com/office/word/2010/wordprocessingInk" xmlns:wne="http://schemas.microsoft.com/office/word/2006/wordml" xmlns:wps="http://schemas.microsoft.com/office/word/2010/wordprocessingShape" mc:Ignorable="w14 w15 w16se w16cid w16 w16cex w16sdtdh wp14">
   <w:footnote w:type="separator" w:id="-1">
     <w:p>
       <w:pPr>
@@ -2329,10 +5243,10 @@
 </file>
 
 <file path=word/header1.xml><?xml version="1.0" encoding="utf-8"?>
-<w:hdr xmlns:wpc="http://schemas.microsoft.com/office/word/2010/wordprocessingCanvas" xmlns:cx="http://schemas.microsoft.com/office/drawing/2014/chartex" xmlns:cx1="http://schemas.microsoft.com/office/drawing/2015/9/8/chartex" xmlns:cx2="http://schemas.microsoft.com/office/drawing/2015/10/21/chartex" xmlns:cx3="http://schemas.microsoft.com/office/drawing/2016/5/9/chartex" xmlns:cx4="http://schemas.microsoft.com/office/drawing/2016/5/10/chartex" xmlns:cx5="http://schemas.microsoft.com/office/drawing/2016/5/11/chartex" xmlns:cx6="http://schemas.microsoft.com/office/drawing/2016/5/12/chartex" xmlns:cx7="http://schemas.microsoft.com/office/drawing/2016/5/13/chartex" xmlns:cx8="http://schemas.microsoft.com/office/drawing/2016/5/14/chartex" xmlns:mc="http://schemas.openxmlformats.org/markup-compatibility/2006" xmlns:aink="http://schemas.microsoft.com/office/drawing/2016/ink" xmlns:am3d="http://schemas.microsoft.com/office/drawing/2017/model3d" xmlns:o="urn:schemas-microsoft-com:office:office" xmlns:r="http://schemas.openxmlformats.org/officeDocument/2006/relationships" xmlns:m="http://schemas.openxmlformats.org/officeDocument/2006/math" xmlns:v="urn:schemas-microsoft-com:vml" xmlns:wp14="http://schemas.microsoft.com/office/word/2010/wordprocessingDrawing" xmlns:wp="http://schemas.openxmlformats.org/drawingml/2006/wordprocessingDrawing" xmlns:w10="urn:schemas-microsoft-com:office:word" xmlns:w="http://schemas.openxmlformats.org/wordprocessingml/2006/main" xmlns:w14="http://schemas.microsoft.com/office/word/2010/wordml" xmlns:w15="http://schemas.microsoft.com/office/word/2012/wordml" xmlns:w16cid="http://schemas.microsoft.com/office/word/2016/wordml/cid" xmlns:w16se="http://schemas.microsoft.com/office/word/2015/wordml/symex" xmlns:wpg="http://schemas.microsoft.com/office/word/2010/wordprocessingGroup" xmlns:wpi="http://schemas.microsoft.com/office/word/2010/wordprocessingInk" xmlns:wne="http://schemas.microsoft.com/office/word/2006/wordml" xmlns:wps="http://schemas.microsoft.com/office/word/2010/wordprocessingShape" mc:Ignorable="w14 w15 w16se w16cid wp14">
+<w:hdr xmlns:wpc="http://schemas.microsoft.com/office/word/2010/wordprocessingCanvas" xmlns:cx="http://schemas.microsoft.com/office/drawing/2014/chartex" xmlns:cx1="http://schemas.microsoft.com/office/drawing/2015/9/8/chartex" xmlns:cx2="http://schemas.microsoft.com/office/drawing/2015/10/21/chartex" xmlns:cx3="http://schemas.microsoft.com/office/drawing/2016/5/9/chartex" xmlns:cx4="http://schemas.microsoft.com/office/drawing/2016/5/10/chartex" xmlns:cx5="http://schemas.microsoft.com/office/drawing/2016/5/11/chartex" xmlns:cx6="http://schemas.microsoft.com/office/drawing/2016/5/12/chartex" xmlns:cx7="http://schemas.microsoft.com/office/drawing/2016/5/13/chartex" xmlns:cx8="http://schemas.microsoft.com/office/drawing/2016/5/14/chartex" xmlns:mc="http://schemas.openxmlformats.org/markup-compatibility/2006" xmlns:aink="http://schemas.microsoft.com/office/drawing/2016/ink" xmlns:am3d="http://schemas.microsoft.com/office/drawing/2017/model3d" xmlns:o="urn:schemas-microsoft-com:office:office" xmlns:oel="http://schemas.microsoft.com/office/2019/extlst" xmlns:r="http://schemas.openxmlformats.org/officeDocument/2006/relationships" xmlns:m="http://schemas.openxmlformats.org/officeDocument/2006/math" xmlns:v="urn:schemas-microsoft-com:vml" xmlns:wp14="http://schemas.microsoft.com/office/word/2010/wordprocessingDrawing" xmlns:wp="http://schemas.openxmlformats.org/drawingml/2006/wordprocessingDrawing" xmlns:w10="urn:schemas-microsoft-com:office:word" xmlns:w="http://schemas.openxmlformats.org/wordprocessingml/2006/main" xmlns:w14="http://schemas.microsoft.com/office/word/2010/wordml" xmlns:w15="http://schemas.microsoft.com/office/word/2012/wordml" xmlns:w16cex="http://schemas.microsoft.com/office/word/2018/wordml/cex" xmlns:w16cid="http://schemas.microsoft.com/office/word/2016/wordml/cid" xmlns:w16="http://schemas.microsoft.com/office/word/2018/wordml" xmlns:w16du="http://schemas.microsoft.com/office/word/2023/wordml/word16du" xmlns:w16sdtdh="http://schemas.microsoft.com/office/word/2020/wordml/sdtdatahash" xmlns:w16se="http://schemas.microsoft.com/office/word/2015/wordml/symex" xmlns:wpg="http://schemas.microsoft.com/office/word/2010/wordprocessingGroup" xmlns:wpi="http://schemas.microsoft.com/office/word/2010/wordprocessingInk" xmlns:wne="http://schemas.microsoft.com/office/word/2006/wordml" xmlns:wps="http://schemas.microsoft.com/office/word/2010/wordprocessingShape" mc:Ignorable="w14 w15 w16se w16cid w16 w16cex w16sdtdh wp14">
   <w:p>
     <w:pPr>
-      <w:pStyle w:val="Encabezado"/>
+      <w:pStyle w:val="Header"/>
       <w:rPr>
         <w:rFonts w:ascii="Century Gothic" w:hAnsi="Century Gothic"/>
         <w:sz w:val="32"/>
@@ -2382,8 +5296,128 @@
 </w:hdr>
 </file>
 
+<file path=word/numbering.xml><?xml version="1.0" encoding="utf-8"?>
+<w:numbering xmlns:wpc="http://schemas.microsoft.com/office/word/2010/wordprocessingCanvas" xmlns:cx="http://schemas.microsoft.com/office/drawing/2014/chartex" xmlns:cx1="http://schemas.microsoft.com/office/drawing/2015/9/8/chartex" xmlns:cx2="http://schemas.microsoft.com/office/drawing/2015/10/21/chartex" xmlns:cx3="http://schemas.microsoft.com/office/drawing/2016/5/9/chartex" xmlns:cx4="http://schemas.microsoft.com/office/drawing/2016/5/10/chartex" xmlns:cx5="http://schemas.microsoft.com/office/drawing/2016/5/11/chartex" xmlns:cx6="http://schemas.microsoft.com/office/drawing/2016/5/12/chartex" xmlns:cx7="http://schemas.microsoft.com/office/drawing/2016/5/13/chartex" xmlns:cx8="http://schemas.microsoft.com/office/drawing/2016/5/14/chartex" xmlns:mc="http://schemas.openxmlformats.org/markup-compatibility/2006" xmlns:aink="http://schemas.microsoft.com/office/drawing/2016/ink" xmlns:am3d="http://schemas.microsoft.com/office/drawing/2017/model3d" xmlns:o="urn:schemas-microsoft-com:office:office" xmlns:oel="http://schemas.microsoft.com/office/2019/extlst" xmlns:r="http://schemas.openxmlformats.org/officeDocument/2006/relationships" xmlns:m="http://schemas.openxmlformats.org/officeDocument/2006/math" xmlns:v="urn:schemas-microsoft-com:vml" xmlns:wp14="http://schemas.microsoft.com/office/word/2010/wordprocessingDrawing" xmlns:wp="http://schemas.openxmlformats.org/drawingml/2006/wordprocessingDrawing" xmlns:w10="urn:schemas-microsoft-com:office:word" xmlns:w="http://schemas.openxmlformats.org/wordprocessingml/2006/main" xmlns:w14="http://schemas.microsoft.com/office/word/2010/wordml" xmlns:w15="http://schemas.microsoft.com/office/word/2012/wordml" xmlns:w16cex="http://schemas.microsoft.com/office/word/2018/wordml/cex" xmlns:w16cid="http://schemas.microsoft.com/office/word/2016/wordml/cid" xmlns:w16="http://schemas.microsoft.com/office/word/2018/wordml" xmlns:w16du="http://schemas.microsoft.com/office/word/2023/wordml/word16du" xmlns:w16sdtdh="http://schemas.microsoft.com/office/word/2020/wordml/sdtdatahash" xmlns:w16se="http://schemas.microsoft.com/office/word/2015/wordml/symex" xmlns:wpg="http://schemas.microsoft.com/office/word/2010/wordprocessingGroup" xmlns:wpi="http://schemas.microsoft.com/office/word/2010/wordprocessingInk" xmlns:wne="http://schemas.microsoft.com/office/word/2006/wordml" xmlns:wps="http://schemas.microsoft.com/office/word/2010/wordprocessingShape" mc:Ignorable="w14 w15 w16se w16cid w16 w16cex w16sdtdh wp14">
+  <w:abstractNum w:abstractNumId="0" w15:restartNumberingAfterBreak="0">
+    <w:nsid w:val="27A50E8F"/>
+    <w:multiLevelType w:val="hybridMultilevel"/>
+    <w:tmpl w:val="643EF45E"/>
+    <w:lvl w:ilvl="0" w:tplc="2B8AC83C">
+      <w:numFmt w:val="bullet"/>
+      <w:lvlText w:val="-"/>
+      <w:lvlJc w:val="left"/>
+      <w:pPr>
+        <w:ind w:left="495" w:hanging="360"/>
+      </w:pPr>
+      <w:rPr>
+        <w:rFonts w:ascii="Century Gothic" w:eastAsiaTheme="minorHAnsi" w:hAnsi="Century Gothic" w:cstheme="minorBidi" w:hint="default"/>
+      </w:rPr>
+    </w:lvl>
+    <w:lvl w:ilvl="1" w:tplc="04090003" w:tentative="1">
+      <w:start w:val="1"/>
+      <w:numFmt w:val="bullet"/>
+      <w:lvlText w:val="o"/>
+      <w:lvlJc w:val="left"/>
+      <w:pPr>
+        <w:ind w:left="1215" w:hanging="360"/>
+      </w:pPr>
+      <w:rPr>
+        <w:rFonts w:ascii="Courier New" w:hAnsi="Courier New" w:cs="Courier New" w:hint="default"/>
+      </w:rPr>
+    </w:lvl>
+    <w:lvl w:ilvl="2" w:tplc="04090005" w:tentative="1">
+      <w:start w:val="1"/>
+      <w:numFmt w:val="bullet"/>
+      <w:lvlText w:val=""/>
+      <w:lvlJc w:val="left"/>
+      <w:pPr>
+        <w:ind w:left="1935" w:hanging="360"/>
+      </w:pPr>
+      <w:rPr>
+        <w:rFonts w:ascii="Wingdings" w:hAnsi="Wingdings" w:hint="default"/>
+      </w:rPr>
+    </w:lvl>
+    <w:lvl w:ilvl="3" w:tplc="04090001" w:tentative="1">
+      <w:start w:val="1"/>
+      <w:numFmt w:val="bullet"/>
+      <w:lvlText w:val=""/>
+      <w:lvlJc w:val="left"/>
+      <w:pPr>
+        <w:ind w:left="2655" w:hanging="360"/>
+      </w:pPr>
+      <w:rPr>
+        <w:rFonts w:ascii="Symbol" w:hAnsi="Symbol" w:hint="default"/>
+      </w:rPr>
+    </w:lvl>
+    <w:lvl w:ilvl="4" w:tplc="04090003" w:tentative="1">
+      <w:start w:val="1"/>
+      <w:numFmt w:val="bullet"/>
+      <w:lvlText w:val="o"/>
+      <w:lvlJc w:val="left"/>
+      <w:pPr>
+        <w:ind w:left="3375" w:hanging="360"/>
+      </w:pPr>
+      <w:rPr>
+        <w:rFonts w:ascii="Courier New" w:hAnsi="Courier New" w:cs="Courier New" w:hint="default"/>
+      </w:rPr>
+    </w:lvl>
+    <w:lvl w:ilvl="5" w:tplc="04090005" w:tentative="1">
+      <w:start w:val="1"/>
+      <w:numFmt w:val="bullet"/>
+      <w:lvlText w:val=""/>
+      <w:lvlJc w:val="left"/>
+      <w:pPr>
+        <w:ind w:left="4095" w:hanging="360"/>
+      </w:pPr>
+      <w:rPr>
+        <w:rFonts w:ascii="Wingdings" w:hAnsi="Wingdings" w:hint="default"/>
+      </w:rPr>
+    </w:lvl>
+    <w:lvl w:ilvl="6" w:tplc="04090001" w:tentative="1">
+      <w:start w:val="1"/>
+      <w:numFmt w:val="bullet"/>
+      <w:lvlText w:val=""/>
+      <w:lvlJc w:val="left"/>
+      <w:pPr>
+        <w:ind w:left="4815" w:hanging="360"/>
+      </w:pPr>
+      <w:rPr>
+        <w:rFonts w:ascii="Symbol" w:hAnsi="Symbol" w:hint="default"/>
+      </w:rPr>
+    </w:lvl>
+    <w:lvl w:ilvl="7" w:tplc="04090003" w:tentative="1">
+      <w:start w:val="1"/>
+      <w:numFmt w:val="bullet"/>
+      <w:lvlText w:val="o"/>
+      <w:lvlJc w:val="left"/>
+      <w:pPr>
+        <w:ind w:left="5535" w:hanging="360"/>
+      </w:pPr>
+      <w:rPr>
+        <w:rFonts w:ascii="Courier New" w:hAnsi="Courier New" w:cs="Courier New" w:hint="default"/>
+      </w:rPr>
+    </w:lvl>
+    <w:lvl w:ilvl="8" w:tplc="04090005" w:tentative="1">
+      <w:start w:val="1"/>
+      <w:numFmt w:val="bullet"/>
+      <w:lvlText w:val=""/>
+      <w:lvlJc w:val="left"/>
+      <w:pPr>
+        <w:ind w:left="6255" w:hanging="360"/>
+      </w:pPr>
+      <w:rPr>
+        <w:rFonts w:ascii="Wingdings" w:hAnsi="Wingdings" w:hint="default"/>
+      </w:rPr>
+    </w:lvl>
+  </w:abstractNum>
+  <w:num w:numId="1" w16cid:durableId="1524242516">
+    <w:abstractNumId w:val="0"/>
+  </w:num>
+</w:numbering>
+</file>
+
 <file path=word/styles.xml><?xml version="1.0" encoding="utf-8"?>
-<w:styles xmlns:mc="http://schemas.openxmlformats.org/markup-compatibility/2006" xmlns:r="http://schemas.openxmlformats.org/officeDocument/2006/relationships" xmlns:w="http://schemas.openxmlformats.org/wordprocessingml/2006/main" xmlns:w14="http://schemas.microsoft.com/office/word/2010/wordml" xmlns:w15="http://schemas.microsoft.com/office/word/2012/wordml" xmlns:w16cid="http://schemas.microsoft.com/office/word/2016/wordml/cid" xmlns:w16se="http://schemas.microsoft.com/office/word/2015/wordml/symex" mc:Ignorable="w14 w15 w16se w16cid">
+<w:styles xmlns:mc="http://schemas.openxmlformats.org/markup-compatibility/2006" xmlns:r="http://schemas.openxmlformats.org/officeDocument/2006/relationships" xmlns:w="http://schemas.openxmlformats.org/wordprocessingml/2006/main" xmlns:w14="http://schemas.microsoft.com/office/word/2010/wordml" xmlns:w15="http://schemas.microsoft.com/office/word/2012/wordml" xmlns:w16cex="http://schemas.microsoft.com/office/word/2018/wordml/cex" xmlns:w16cid="http://schemas.microsoft.com/office/word/2016/wordml/cid" xmlns:w16="http://schemas.microsoft.com/office/word/2018/wordml" xmlns:w16sdtdh="http://schemas.microsoft.com/office/word/2020/wordml/sdtdatahash" xmlns:w16se="http://schemas.microsoft.com/office/word/2015/wordml/symex" mc:Ignorable="w14 w15 w16se w16cid w16 w16cex w16sdtdh">
   <w:docDefaults>
     <w:rPrDefault>
       <w:rPr>
@@ -2399,7 +5433,7 @@
       </w:pPr>
     </w:pPrDefault>
   </w:docDefaults>
-  <w:latentStyles w:defLockedState="0" w:defUIPriority="99" w:defSemiHidden="0" w:defUnhideWhenUsed="0" w:defQFormat="0" w:count="375">
+  <w:latentStyles w:defLockedState="0" w:defUIPriority="99" w:defSemiHidden="0" w:defUnhideWhenUsed="0" w:defQFormat="0" w:count="376">
     <w:lsdException w:name="Normal" w:uiPriority="0" w:qFormat="1"/>
     <w:lsdException w:name="heading 1" w:uiPriority="9" w:qFormat="1"/>
     <w:lsdException w:name="heading 2" w:semiHidden="1" w:uiPriority="9" w:unhideWhenUsed="1" w:qFormat="1"/>
@@ -2505,7 +5539,6 @@
     <w:lsdException w:name="HTML Sample" w:semiHidden="1" w:unhideWhenUsed="1"/>
     <w:lsdException w:name="HTML Typewriter" w:semiHidden="1" w:unhideWhenUsed="1"/>
     <w:lsdException w:name="HTML Variable" w:semiHidden="1" w:unhideWhenUsed="1"/>
-    <w:lsdException w:name="Normal Table" w:semiHidden="1" w:unhideWhenUsed="1"/>
     <w:lsdException w:name="annotation subject" w:semiHidden="1" w:unhideWhenUsed="1"/>
     <w:lsdException w:name="No List" w:semiHidden="1" w:unhideWhenUsed="1"/>
     <w:lsdException w:name="Outline List 1" w:semiHidden="1" w:unhideWhenUsed="1"/>
@@ -2552,10 +5585,8 @@
     <w:lsdException w:name="Table Subtle 2" w:semiHidden="1" w:unhideWhenUsed="1"/>
     <w:lsdException w:name="Table Web 1" w:semiHidden="1" w:unhideWhenUsed="1"/>
     <w:lsdException w:name="Table Web 2" w:semiHidden="1" w:unhideWhenUsed="1"/>
-    <w:lsdException w:name="Table Web 3" w:semiHidden="1" w:unhideWhenUsed="1"/>
     <w:lsdException w:name="Balloon Text" w:semiHidden="1" w:unhideWhenUsed="1"/>
     <w:lsdException w:name="Table Grid" w:uiPriority="39"/>
-    <w:lsdException w:name="Table Theme" w:semiHidden="1" w:unhideWhenUsed="1"/>
     <w:lsdException w:name="Placeholder Text" w:semiHidden="1"/>
     <w:lsdException w:name="No Spacing" w:uiPriority="1" w:qFormat="1"/>
     <w:lsdException w:name="Light Shading" w:uiPriority="60"/>
@@ -2775,19 +5806,20 @@
     <w:lsdException w:name="Smart Hyperlink" w:semiHidden="1" w:unhideWhenUsed="1"/>
     <w:lsdException w:name="Hashtag" w:semiHidden="1" w:unhideWhenUsed="1"/>
     <w:lsdException w:name="Unresolved Mention" w:semiHidden="1" w:unhideWhenUsed="1"/>
+    <w:lsdException w:name="Smart Link" w:semiHidden="1" w:unhideWhenUsed="1"/>
   </w:latentStyles>
   <w:style w:type="paragraph" w:default="1" w:styleId="Normal">
     <w:name w:val="Normal"/>
     <w:qFormat/>
-    <w:rsid w:val="00AD5F40"/>
+    <w:rsid w:val="00A2552F"/>
   </w:style>
-  <w:style w:type="character" w:default="1" w:styleId="Fuentedeprrafopredeter">
+  <w:style w:type="character" w:default="1" w:styleId="DefaultParagraphFont">
     <w:name w:val="Default Paragraph Font"/>
     <w:uiPriority w:val="1"/>
     <w:semiHidden/>
     <w:unhideWhenUsed/>
   </w:style>
-  <w:style w:type="table" w:default="1" w:styleId="Tablanormal">
+  <w:style w:type="table" w:default="1" w:styleId="TableNormal">
     <w:name w:val="Normal Table"/>
     <w:uiPriority w:val="99"/>
     <w:semiHidden/>
@@ -2802,15 +5834,15 @@
       </w:tblCellMar>
     </w:tblPr>
   </w:style>
-  <w:style w:type="numbering" w:default="1" w:styleId="Sinlista">
+  <w:style w:type="numbering" w:default="1" w:styleId="NoList">
     <w:name w:val="No List"/>
     <w:uiPriority w:val="99"/>
     <w:semiHidden/>
     <w:unhideWhenUsed/>
   </w:style>
-  <w:style w:type="table" w:styleId="Tablaconcuadrcula">
+  <w:style w:type="table" w:styleId="TableGrid">
     <w:name w:val="Table Grid"/>
-    <w:basedOn w:val="Tablanormal"/>
+    <w:basedOn w:val="TableNormal"/>
     <w:uiPriority w:val="39"/>
     <w:rsid w:val="006B2B63"/>
     <w:pPr>
@@ -2827,10 +5859,10 @@
       </w:tblBorders>
     </w:tblPr>
   </w:style>
-  <w:style w:type="paragraph" w:styleId="Encabezado">
+  <w:style w:type="paragraph" w:styleId="Header">
     <w:name w:val="header"/>
     <w:basedOn w:val="Normal"/>
-    <w:link w:val="EncabezadoCar"/>
+    <w:link w:val="HeaderChar"/>
     <w:uiPriority w:val="99"/>
     <w:unhideWhenUsed/>
     <w:rsid w:val="0025635B"/>
@@ -2842,17 +5874,17 @@
       <w:spacing w:after="0" w:line="240" w:lineRule="auto"/>
     </w:pPr>
   </w:style>
-  <w:style w:type="character" w:customStyle="1" w:styleId="EncabezadoCar">
-    <w:name w:val="Encabezado Car"/>
-    <w:basedOn w:val="Fuentedeprrafopredeter"/>
-    <w:link w:val="Encabezado"/>
+  <w:style w:type="character" w:customStyle="1" w:styleId="HeaderChar">
+    <w:name w:val="Header Char"/>
+    <w:basedOn w:val="DefaultParagraphFont"/>
+    <w:link w:val="Header"/>
     <w:uiPriority w:val="99"/>
     <w:rsid w:val="0025635B"/>
   </w:style>
-  <w:style w:type="paragraph" w:styleId="Piedepgina">
+  <w:style w:type="paragraph" w:styleId="Footer">
     <w:name w:val="footer"/>
     <w:basedOn w:val="Normal"/>
-    <w:link w:val="PiedepginaCar"/>
+    <w:link w:val="FooterChar"/>
     <w:uiPriority w:val="99"/>
     <w:unhideWhenUsed/>
     <w:rsid w:val="0025635B"/>
@@ -2864,12 +5896,23 @@
       <w:spacing w:after="0" w:line="240" w:lineRule="auto"/>
     </w:pPr>
   </w:style>
-  <w:style w:type="character" w:customStyle="1" w:styleId="PiedepginaCar">
-    <w:name w:val="Pie de página Car"/>
-    <w:basedOn w:val="Fuentedeprrafopredeter"/>
-    <w:link w:val="Piedepgina"/>
+  <w:style w:type="character" w:customStyle="1" w:styleId="FooterChar">
+    <w:name w:val="Footer Char"/>
+    <w:basedOn w:val="DefaultParagraphFont"/>
+    <w:link w:val="Footer"/>
     <w:uiPriority w:val="99"/>
     <w:rsid w:val="0025635B"/>
+  </w:style>
+  <w:style w:type="paragraph" w:styleId="ListParagraph">
+    <w:name w:val="List Paragraph"/>
+    <w:basedOn w:val="Normal"/>
+    <w:uiPriority w:val="34"/>
+    <w:qFormat/>
+    <w:rsid w:val="006B5B34"/>
+    <w:pPr>
+      <w:ind w:left="720"/>
+      <w:contextualSpacing/>
+    </w:pPr>
   </w:style>
 </w:styles>
 </file>

</xml_diff>